<commit_message>
technical specifications with remarks
</commit_message>
<xml_diff>
--- a/ТЗ приложение библиотеки.docx
+++ b/ТЗ приложение библиотеки.docx
@@ -502,7 +502,7 @@
         <w:rPr>
           <w:rtl w:val="0"/>
         </w:rPr>
-        <w:t xml:space="preserve">На 37 листах</w:t>
+        <w:t xml:space="preserve">На 35 листах</w:t>
       </w:r>
     </w:p>
     <w:p>
@@ -4345,7 +4345,7 @@
         <w:rPr>
           <w:rtl w:val="0"/>
         </w:rPr>
-        <w:t xml:space="preserve">организацией учета сведений о запросах пользователей и отслеживании промежуточных стадий их выполнения;  </w:t>
+        <w:t xml:space="preserve">организацией учета сведений о запросах пользователей;  </w:t>
       </w:r>
     </w:p>
     <w:p>
@@ -7801,19 +7801,7 @@
         <w:spacing w:after="0" w:before="0" w:line="360" w:lineRule="auto"/>
         <w:ind w:left="0" w:right="0" w:firstLine="851"/>
         <w:jc w:val="both"/>
-        <w:rPr>
-          <w:rFonts w:ascii="Times New Roman" w:cs="Times New Roman" w:eastAsia="Times New Roman" w:hAnsi="Times New Roman"/>
-          <w:b w:val="0"/>
-          <w:i w:val="0"/>
-          <w:smallCaps w:val="0"/>
-          <w:strike w:val="0"/>
-          <w:color w:val="000000"/>
-          <w:sz w:val="24"/>
-          <w:szCs w:val="24"/>
-          <w:u w:val="none"/>
-          <w:shd w:fill="auto" w:val="clear"/>
-          <w:vertAlign w:val="baseline"/>
-        </w:rPr>
+        <w:rPr/>
       </w:pPr>
       <w:r>
         <w:rPr>
@@ -7876,30 +7864,19 @@
           <w:vertAlign w:val="baseline"/>
           <w:rtl w:val="0"/>
         </w:rPr>
-        <w:t xml:space="preserve">. Общая структура программного обеспечения </w:t>
-      </w:r>
-      <w:r>
-        <w:rPr>
-          <w:rtl w:val="0"/>
-        </w:rPr>
-        <w:t xml:space="preserve">БП</w:t>
-      </w:r>
-      <w:r>
-        <w:rPr>
-          <w:rFonts w:ascii="Times New Roman" w:cs="Times New Roman" w:eastAsia="Times New Roman" w:hAnsi="Times New Roman"/>
-          <w:b w:val="0"/>
-          <w:i w:val="0"/>
-          <w:smallCaps w:val="0"/>
-          <w:strike w:val="0"/>
-          <w:color w:val="000000"/>
-          <w:sz w:val="24"/>
-          <w:szCs w:val="24"/>
-          <w:u w:val="none"/>
-          <w:shd w:fill="auto" w:val="clear"/>
-          <w:vertAlign w:val="baseline"/>
-          <w:rtl w:val="0"/>
-        </w:rPr>
-        <w:t xml:space="preserve"> приведена на Рисунок 1.</w:t>
+        <w:t xml:space="preserve">. </w:t>
+      </w:r>
+      <w:r>
+        <w:rPr>
+          <w:rtl w:val="0"/>
+        </w:rPr>
+        <w:t xml:space="preserve">Общая структура программного обеспечения приведена на </w:t>
+      </w:r>
+      <w:r>
+        <w:rPr>
+          <w:rtl w:val="0"/>
+        </w:rPr>
+        <w:t xml:space="preserve">Рисунок 1.</w:t>
       </w:r>
     </w:p>
     <w:p>
@@ -7917,167 +7894,15 @@
         </w:pBdr>
         <w:shd w:fill="auto" w:val="clear"/>
         <w:spacing w:after="0" w:before="0" w:line="360" w:lineRule="auto"/>
-        <w:ind w:left="0" w:right="0" w:firstLine="851"/>
-        <w:jc w:val="both"/>
-        <w:rPr>
-          <w:rFonts w:ascii="Times New Roman" w:cs="Times New Roman" w:eastAsia="Times New Roman" w:hAnsi="Times New Roman"/>
-          <w:b w:val="0"/>
-          <w:i w:val="0"/>
-          <w:smallCaps w:val="0"/>
-          <w:strike w:val="0"/>
-          <w:color w:val="000000"/>
-          <w:sz w:val="24"/>
-          <w:szCs w:val="24"/>
-          <w:u w:val="none"/>
-          <w:shd w:fill="auto" w:val="clear"/>
-          <w:vertAlign w:val="baseline"/>
-        </w:rPr>
-      </w:pPr>
-      <w:r>
-        <w:rPr>
-          <w:rFonts w:ascii="Times New Roman" w:cs="Times New Roman" w:eastAsia="Times New Roman" w:hAnsi="Times New Roman"/>
-          <w:b w:val="0"/>
-          <w:i w:val="0"/>
-          <w:smallCaps w:val="0"/>
-          <w:strike w:val="0"/>
-          <w:color w:val="000000"/>
-          <w:sz w:val="24"/>
-          <w:szCs w:val="24"/>
-          <w:u w:val="none"/>
-          <w:shd w:fill="auto" w:val="clear"/>
-          <w:vertAlign w:val="baseline"/>
-          <w:rtl w:val="0"/>
-        </w:rPr>
-        <w:t xml:space="preserve">Разработка прикладных компонентов </w:t>
-      </w:r>
-      <w:r>
-        <w:rPr>
-          <w:rtl w:val="0"/>
-        </w:rPr>
-        <w:t xml:space="preserve">БП</w:t>
-      </w:r>
-      <w:r>
-        <w:rPr>
-          <w:rFonts w:ascii="Times New Roman" w:cs="Times New Roman" w:eastAsia="Times New Roman" w:hAnsi="Times New Roman"/>
-          <w:b w:val="0"/>
-          <w:i w:val="0"/>
-          <w:smallCaps w:val="0"/>
-          <w:strike w:val="0"/>
-          <w:color w:val="000000"/>
-          <w:sz w:val="24"/>
-          <w:szCs w:val="24"/>
-          <w:u w:val="none"/>
-          <w:shd w:fill="auto" w:val="clear"/>
-          <w:vertAlign w:val="baseline"/>
-          <w:rtl w:val="0"/>
-        </w:rPr>
-        <w:t xml:space="preserve"> по настоящему Техническому заданию должна вестись с применением средств и технологий, требования к которым содержатся в настоящем разделе Технического задания. В случае, если Исполнителем в ходе выполнения работ будет выявлена целесообразность и/или необходимость применения отличных от указанных в требованиях средств (технологий) и подходов, Исполнителем должны быть подготовлены и направлены в адрес Заказчика соответствующие предложения, содержащие детальное описание предлагаемых изменений, обоснование их применения, включая информацию, подтверждающую отсутствие влияния таких решений на общие требования к системе, требования к совместному взаимодействию ее элементов и показатели функционирования и надежности </w:t>
-      </w:r>
-      <w:r>
-        <w:rPr>
-          <w:rtl w:val="0"/>
-        </w:rPr>
-        <w:t xml:space="preserve">БП</w:t>
-      </w:r>
-      <w:r>
-        <w:rPr>
-          <w:rFonts w:ascii="Times New Roman" w:cs="Times New Roman" w:eastAsia="Times New Roman" w:hAnsi="Times New Roman"/>
-          <w:b w:val="0"/>
-          <w:i w:val="0"/>
-          <w:smallCaps w:val="0"/>
-          <w:strike w:val="0"/>
-          <w:color w:val="000000"/>
-          <w:sz w:val="24"/>
-          <w:szCs w:val="24"/>
-          <w:u w:val="none"/>
-          <w:shd w:fill="auto" w:val="clear"/>
-          <w:vertAlign w:val="baseline"/>
-          <w:rtl w:val="0"/>
-        </w:rPr>
-        <w:t xml:space="preserve">, а также требования к внесению соответствующих изменений в документацию Технического проекта </w:t>
-      </w:r>
-      <w:r>
-        <w:rPr>
-          <w:rtl w:val="0"/>
-        </w:rPr>
-        <w:t xml:space="preserve">БП</w:t>
-      </w:r>
-      <w:r>
-        <w:rPr>
-          <w:rFonts w:ascii="Times New Roman" w:cs="Times New Roman" w:eastAsia="Times New Roman" w:hAnsi="Times New Roman"/>
-          <w:b w:val="0"/>
-          <w:i w:val="0"/>
-          <w:smallCaps w:val="0"/>
-          <w:strike w:val="0"/>
-          <w:color w:val="000000"/>
-          <w:sz w:val="24"/>
-          <w:szCs w:val="24"/>
-          <w:u w:val="none"/>
-          <w:shd w:fill="auto" w:val="clear"/>
-          <w:vertAlign w:val="baseline"/>
-          <w:rtl w:val="0"/>
-        </w:rPr>
-        <w:t xml:space="preserve">. Реализация прикладных компонентов </w:t>
-      </w:r>
-      <w:r>
-        <w:rPr>
-          <w:rtl w:val="0"/>
-        </w:rPr>
-        <w:t xml:space="preserve">БП</w:t>
-      </w:r>
-      <w:r>
-        <w:rPr>
-          <w:rFonts w:ascii="Times New Roman" w:cs="Times New Roman" w:eastAsia="Times New Roman" w:hAnsi="Times New Roman"/>
-          <w:b w:val="0"/>
-          <w:i w:val="0"/>
-          <w:smallCaps w:val="0"/>
-          <w:strike w:val="0"/>
-          <w:color w:val="000000"/>
-          <w:sz w:val="24"/>
-          <w:szCs w:val="24"/>
-          <w:u w:val="none"/>
-          <w:shd w:fill="auto" w:val="clear"/>
-          <w:vertAlign w:val="baseline"/>
-          <w:rtl w:val="0"/>
-        </w:rPr>
-        <w:t xml:space="preserve"> в соответствии с предложенными Исполнителем изменениями может быть выполнена только после рассмотрения и письменного согласования Заказчиком предложений Исполнителя. В случае согласования предложений Исполнителем также должны быть внесены изменения в документацию Технического проекта </w:t>
-      </w:r>
-      <w:r>
-        <w:rPr>
-          <w:rtl w:val="0"/>
-        </w:rPr>
-        <w:t xml:space="preserve">БП</w:t>
-      </w:r>
-      <w:r>
-        <w:rPr>
-          <w:rFonts w:ascii="Times New Roman" w:cs="Times New Roman" w:eastAsia="Times New Roman" w:hAnsi="Times New Roman"/>
-          <w:b w:val="0"/>
-          <w:i w:val="0"/>
-          <w:smallCaps w:val="0"/>
-          <w:strike w:val="0"/>
-          <w:color w:val="000000"/>
-          <w:sz w:val="24"/>
-          <w:szCs w:val="24"/>
-          <w:u w:val="none"/>
-          <w:shd w:fill="auto" w:val="clear"/>
-          <w:vertAlign w:val="baseline"/>
-          <w:rtl w:val="0"/>
-        </w:rPr>
-        <w:t xml:space="preserve"> в соответствии с предложенными и согласованными требованиями по результатам выполнения работ. </w:t>
-      </w:r>
-    </w:p>
-    <w:p>
-      <w:pPr>
-        <w:keepNext w:val="1"/>
-        <w:ind w:firstLine="510"/>
+        <w:ind w:left="0" w:right="0" w:firstLine="0"/>
         <w:jc w:val="center"/>
         <w:rPr/>
       </w:pPr>
       <w:r>
         <w:rPr/>
         <w:drawing>
-          <wp:inline distB="0" distT="0" distL="0" distR="0">
-            <wp:extent cx="4400598" cy="5568133"/>
+          <wp:inline distB="114300" distT="114300" distL="114300" distR="114300">
+            <wp:extent cx="2295525" cy="3629025"/>
             <wp:effectExtent b="0" l="0" r="0" t="0"/>
             <wp:docPr id="6" name="image1.png"/>
             <a:graphic>
@@ -8097,7 +7922,7 @@
                   <pic:spPr>
                     <a:xfrm>
                       <a:off x="0" y="0"/>
-                      <a:ext cx="4400598" cy="5568133"/>
+                      <a:ext cx="2295525" cy="3629025"/>
                     </a:xfrm>
                     <a:prstGeom prst="rect"/>
                     <a:ln/>
@@ -8128,54 +7953,16 @@
           <w:between w:space="0" w:sz="0" w:val="nil"/>
         </w:pBdr>
         <w:shd w:fill="auto" w:val="clear"/>
-        <w:spacing w:after="240" w:before="120" w:line="240" w:lineRule="auto"/>
+        <w:spacing w:after="0" w:before="0" w:line="360" w:lineRule="auto"/>
         <w:ind w:left="0" w:right="0" w:firstLine="0"/>
         <w:jc w:val="center"/>
-        <w:rPr>
-          <w:rFonts w:ascii="Times New Roman" w:cs="Times New Roman" w:eastAsia="Times New Roman" w:hAnsi="Times New Roman"/>
-          <w:b w:val="0"/>
-          <w:i w:val="0"/>
-          <w:smallCaps w:val="0"/>
-          <w:strike w:val="0"/>
-          <w:color w:val="000000"/>
-          <w:sz w:val="28"/>
-          <w:szCs w:val="28"/>
-          <w:u w:val="none"/>
-          <w:shd w:fill="auto" w:val="clear"/>
-          <w:vertAlign w:val="baseline"/>
-        </w:rPr>
-      </w:pPr>
-      <w:bookmarkStart w:colFirst="0" w:colLast="0" w:name="_heading=h.23ckvvd" w:id="33"/>
-      <w:bookmarkEnd w:id="33"/>
-      <w:r>
-        <w:rPr>
-          <w:rFonts w:ascii="Times New Roman" w:cs="Times New Roman" w:eastAsia="Times New Roman" w:hAnsi="Times New Roman"/>
-          <w:b w:val="0"/>
-          <w:i w:val="0"/>
-          <w:smallCaps w:val="0"/>
-          <w:strike w:val="0"/>
-          <w:color w:val="000000"/>
-          <w:sz w:val="28"/>
-          <w:szCs w:val="28"/>
-          <w:u w:val="none"/>
-          <w:shd w:fill="auto" w:val="clear"/>
-          <w:vertAlign w:val="baseline"/>
-          <w:rtl w:val="0"/>
-        </w:rPr>
-        <w:t xml:space="preserve">Рисунок 1. Структура программного обеспечения </w:t>
-      </w:r>
-      <w:r>
-        <w:rPr>
-          <w:sz w:val="28"/>
-          <w:szCs w:val="28"/>
-          <w:rtl w:val="0"/>
-        </w:rPr>
-        <w:t xml:space="preserve">БП</w:t>
-      </w:r>
-      <w:r>
-        <w:rPr>
-          <w:rtl w:val="0"/>
-        </w:rPr>
+        <w:rPr/>
+      </w:pPr>
+      <w:r>
+        <w:rPr>
+          <w:rtl w:val="0"/>
+        </w:rPr>
+        <w:t xml:space="preserve">Рис.1 Структура программного обеспечения АС</w:t>
       </w:r>
     </w:p>
     <w:p>
@@ -8224,7 +8011,7 @@
           <w:vertAlign w:val="baseline"/>
           <w:rtl w:val="0"/>
         </w:rPr>
-        <w:t xml:space="preserve">Каждый прикладной компонент из состава </w:t>
+        <w:t xml:space="preserve">Разработка прикладных компонентов </w:t>
       </w:r>
       <w:r>
         <w:rPr>
@@ -8247,7 +8034,112 @@
           <w:vertAlign w:val="baseline"/>
           <w:rtl w:val="0"/>
         </w:rPr>
-        <w:t xml:space="preserve"> должен реализовывать свой набор функций в соответствии с предъявляемыми требованиями, при этом должна быть обеспечена возможность горизонтального масштабирования независимо от других компонентов системы.</w:t>
+        <w:t xml:space="preserve"> по настоящему Техническому заданию должна вестись с применением средств и технологий, требования к которым содержатся в настоящем разделе Технического задания. В случае, если Исполнителем в ходе выполнения работ будет выявлена целесообразность и/или необходимость применения отличных от указанных в требованиях средств (технологий) и подходов, Исполнителем должны быть подготовлены и направлены в адрес Заказчика соответствующие предложения, содержащие детальное описание предлагаемых изменений, обоснование их применения, включая информацию, подтверждающую отсутствие влияния таких решений на общие требования к системе, требования к совместному взаимодействию ее элементов и показатели функционирования и надежности </w:t>
+      </w:r>
+      <w:r>
+        <w:rPr>
+          <w:rtl w:val="0"/>
+        </w:rPr>
+        <w:t xml:space="preserve">БП</w:t>
+      </w:r>
+      <w:r>
+        <w:rPr>
+          <w:rFonts w:ascii="Times New Roman" w:cs="Times New Roman" w:eastAsia="Times New Roman" w:hAnsi="Times New Roman"/>
+          <w:b w:val="0"/>
+          <w:i w:val="0"/>
+          <w:smallCaps w:val="0"/>
+          <w:strike w:val="0"/>
+          <w:color w:val="000000"/>
+          <w:sz w:val="24"/>
+          <w:szCs w:val="24"/>
+          <w:u w:val="none"/>
+          <w:shd w:fill="auto" w:val="clear"/>
+          <w:vertAlign w:val="baseline"/>
+          <w:rtl w:val="0"/>
+        </w:rPr>
+        <w:t xml:space="preserve">, а также требования к внесению соответствующих изменений в документацию Технического проекта </w:t>
+      </w:r>
+      <w:r>
+        <w:rPr>
+          <w:rtl w:val="0"/>
+        </w:rPr>
+        <w:t xml:space="preserve">БП</w:t>
+      </w:r>
+      <w:r>
+        <w:rPr>
+          <w:rFonts w:ascii="Times New Roman" w:cs="Times New Roman" w:eastAsia="Times New Roman" w:hAnsi="Times New Roman"/>
+          <w:b w:val="0"/>
+          <w:i w:val="0"/>
+          <w:smallCaps w:val="0"/>
+          <w:strike w:val="0"/>
+          <w:color w:val="000000"/>
+          <w:sz w:val="24"/>
+          <w:szCs w:val="24"/>
+          <w:u w:val="none"/>
+          <w:shd w:fill="auto" w:val="clear"/>
+          <w:vertAlign w:val="baseline"/>
+          <w:rtl w:val="0"/>
+        </w:rPr>
+        <w:t xml:space="preserve">. Реализация прикладных компонентов </w:t>
+      </w:r>
+      <w:r>
+        <w:rPr>
+          <w:rtl w:val="0"/>
+        </w:rPr>
+        <w:t xml:space="preserve">БП</w:t>
+      </w:r>
+      <w:r>
+        <w:rPr>
+          <w:rFonts w:ascii="Times New Roman" w:cs="Times New Roman" w:eastAsia="Times New Roman" w:hAnsi="Times New Roman"/>
+          <w:b w:val="0"/>
+          <w:i w:val="0"/>
+          <w:smallCaps w:val="0"/>
+          <w:strike w:val="0"/>
+          <w:color w:val="000000"/>
+          <w:sz w:val="24"/>
+          <w:szCs w:val="24"/>
+          <w:u w:val="none"/>
+          <w:shd w:fill="auto" w:val="clear"/>
+          <w:vertAlign w:val="baseline"/>
+          <w:rtl w:val="0"/>
+        </w:rPr>
+        <w:t xml:space="preserve"> в соответствии с предложенными Исполнителем изменениями может быть выполнена только после рассмотрения и письменного согласования Заказчиком предложений Исполнителя. В случае согласования предложений Исполнителем также должны быть внесены изменения в документацию Технического проекта </w:t>
+      </w:r>
+      <w:r>
+        <w:rPr>
+          <w:rtl w:val="0"/>
+        </w:rPr>
+        <w:t xml:space="preserve">БП</w:t>
+      </w:r>
+      <w:r>
+        <w:rPr>
+          <w:rFonts w:ascii="Times New Roman" w:cs="Times New Roman" w:eastAsia="Times New Roman" w:hAnsi="Times New Roman"/>
+          <w:b w:val="0"/>
+          <w:i w:val="0"/>
+          <w:smallCaps w:val="0"/>
+          <w:strike w:val="0"/>
+          <w:color w:val="000000"/>
+          <w:sz w:val="24"/>
+          <w:szCs w:val="24"/>
+          <w:u w:val="none"/>
+          <w:shd w:fill="auto" w:val="clear"/>
+          <w:vertAlign w:val="baseline"/>
+          <w:rtl w:val="0"/>
+        </w:rPr>
+        <w:t xml:space="preserve"> в соответствии с предложенными и согласованными требованиями по результатам выполнения работ. </w:t>
+      </w:r>
+    </w:p>
+    <w:p>
+      <w:pPr>
+        <w:keepNext w:val="1"/>
+        <w:ind w:firstLine="510"/>
+        <w:jc w:val="center"/>
+        <w:rPr/>
+      </w:pPr>
+      <w:r>
+        <w:rPr>
+          <w:rtl w:val="0"/>
+        </w:rPr>
       </w:r>
     </w:p>
     <w:p>
@@ -8296,6 +8188,66 @@
           <w:vertAlign w:val="baseline"/>
           <w:rtl w:val="0"/>
         </w:rPr>
+        <w:t xml:space="preserve">Каждый прикладной компонент из состава </w:t>
+      </w:r>
+      <w:r>
+        <w:rPr>
+          <w:rtl w:val="0"/>
+        </w:rPr>
+        <w:t xml:space="preserve">БП</w:t>
+      </w:r>
+      <w:r>
+        <w:rPr>
+          <w:rFonts w:ascii="Times New Roman" w:cs="Times New Roman" w:eastAsia="Times New Roman" w:hAnsi="Times New Roman"/>
+          <w:b w:val="0"/>
+          <w:i w:val="0"/>
+          <w:smallCaps w:val="0"/>
+          <w:strike w:val="0"/>
+          <w:color w:val="000000"/>
+          <w:sz w:val="24"/>
+          <w:szCs w:val="24"/>
+          <w:u w:val="none"/>
+          <w:shd w:fill="auto" w:val="clear"/>
+          <w:vertAlign w:val="baseline"/>
+          <w:rtl w:val="0"/>
+        </w:rPr>
+        <w:t xml:space="preserve"> должен реализовывать свой набор функций в соответствии с предъявляемыми требованиями, при этом должна быть обеспечена возможность горизонтального масштабирования независимо от других компонентов системы.</w:t>
+      </w:r>
+    </w:p>
+    <w:p>
+      <w:pPr>
+        <w:keepNext w:val="0"/>
+        <w:keepLines w:val="0"/>
+        <w:pageBreakBefore w:val="0"/>
+        <w:widowControl w:val="1"/>
+        <w:pBdr>
+          <w:top w:space="0" w:sz="0" w:val="nil"/>
+          <w:left w:space="0" w:sz="0" w:val="nil"/>
+          <w:bottom w:space="0" w:sz="0" w:val="nil"/>
+          <w:right w:space="0" w:sz="0" w:val="nil"/>
+          <w:between w:space="0" w:sz="0" w:val="nil"/>
+        </w:pBdr>
+        <w:shd w:fill="auto" w:val="clear"/>
+        <w:spacing w:after="0" w:before="0" w:line="360" w:lineRule="auto"/>
+        <w:ind w:left="0" w:right="0" w:firstLine="851"/>
+        <w:jc w:val="both"/>
+        <w:rPr/>
+      </w:pPr>
+      <w:r>
+        <w:rPr>
+          <w:rFonts w:ascii="Times New Roman" w:cs="Times New Roman" w:eastAsia="Times New Roman" w:hAnsi="Times New Roman"/>
+          <w:b w:val="0"/>
+          <w:i w:val="0"/>
+          <w:smallCaps w:val="0"/>
+          <w:strike w:val="0"/>
+          <w:color w:val="000000"/>
+          <w:sz w:val="24"/>
+          <w:szCs w:val="24"/>
+          <w:u w:val="none"/>
+          <w:shd w:fill="auto" w:val="clear"/>
+          <w:vertAlign w:val="baseline"/>
+          <w:rtl w:val="0"/>
+        </w:rPr>
         <w:t xml:space="preserve">Техническое решение по обеспечению возможности масштабирования программного обеспечения в составе </w:t>
       </w:r>
       <w:r>
@@ -8342,19 +8294,45 @@
           <w:vertAlign w:val="baseline"/>
           <w:rtl w:val="0"/>
         </w:rPr>
-        <w:t xml:space="preserve">. Технологическая структура прикладного программного обеспечения должна соответствовать структуре, представленной на Рисунок 2.</w:t>
-      </w:r>
-    </w:p>
-    <w:p>
-      <w:pPr>
-        <w:keepNext w:val="1"/>
+        <w:t xml:space="preserve">. </w:t>
+      </w:r>
+      <w:r>
+        <w:rPr>
+          <w:rtl w:val="0"/>
+        </w:rPr>
+        <w:t xml:space="preserve">Технологическая структура прикладного программного обеспечения должна соответствовать структуре, представленной на </w:t>
+      </w:r>
+      <w:r>
+        <w:rPr>
+          <w:rtl w:val="0"/>
+        </w:rPr>
+        <w:t xml:space="preserve">Рисунок 2.</w:t>
+      </w:r>
+    </w:p>
+    <w:p>
+      <w:pPr>
+        <w:keepNext w:val="0"/>
+        <w:keepLines w:val="0"/>
+        <w:pageBreakBefore w:val="0"/>
+        <w:widowControl w:val="1"/>
+        <w:pBdr>
+          <w:top w:space="0" w:sz="0" w:val="nil"/>
+          <w:left w:space="0" w:sz="0" w:val="nil"/>
+          <w:bottom w:space="0" w:sz="0" w:val="nil"/>
+          <w:right w:space="0" w:sz="0" w:val="nil"/>
+          <w:between w:space="0" w:sz="0" w:val="nil"/>
+        </w:pBdr>
+        <w:shd w:fill="auto" w:val="clear"/>
+        <w:spacing w:after="0" w:before="0" w:line="360" w:lineRule="auto"/>
+        <w:ind w:left="0" w:right="0" w:firstLine="0"/>
+        <w:jc w:val="center"/>
         <w:rPr/>
       </w:pPr>
       <w:r>
         <w:rPr/>
         <w:drawing>
-          <wp:inline distB="0" distT="0" distL="0" distR="0">
-            <wp:extent cx="5940425" cy="2891790"/>
+          <wp:inline distB="114300" distT="114300" distL="114300" distR="114300">
+            <wp:extent cx="5610225" cy="2771775"/>
             <wp:effectExtent b="0" l="0" r="0" t="0"/>
             <wp:docPr id="7" name="image2.png"/>
             <a:graphic>
@@ -8374,7 +8352,7 @@
                   <pic:spPr>
                     <a:xfrm>
                       <a:off x="0" y="0"/>
-                      <a:ext cx="5940425" cy="2891790"/>
+                      <a:ext cx="5610225" cy="2771775"/>
                     </a:xfrm>
                     <a:prstGeom prst="rect"/>
                     <a:ln/>
@@ -8405,41 +8383,21 @@
           <w:between w:space="0" w:sz="0" w:val="nil"/>
         </w:pBdr>
         <w:shd w:fill="auto" w:val="clear"/>
-        <w:spacing w:after="240" w:before="120" w:line="240" w:lineRule="auto"/>
+        <w:spacing w:after="0" w:before="0" w:line="360" w:lineRule="auto"/>
         <w:ind w:left="0" w:right="0" w:firstLine="0"/>
         <w:jc w:val="center"/>
-        <w:rPr>
-          <w:rFonts w:ascii="Times New Roman" w:cs="Times New Roman" w:eastAsia="Times New Roman" w:hAnsi="Times New Roman"/>
-          <w:b w:val="0"/>
-          <w:i w:val="0"/>
-          <w:smallCaps w:val="0"/>
-          <w:strike w:val="0"/>
-          <w:color w:val="000000"/>
-          <w:sz w:val="28"/>
-          <w:szCs w:val="28"/>
-          <w:u w:val="none"/>
-          <w:shd w:fill="auto" w:val="clear"/>
-          <w:vertAlign w:val="baseline"/>
-        </w:rPr>
-      </w:pPr>
-      <w:bookmarkStart w:colFirst="0" w:colLast="0" w:name="_heading=h.ihv636" w:id="34"/>
-      <w:bookmarkEnd w:id="34"/>
-      <w:r>
-        <w:rPr>
-          <w:rFonts w:ascii="Times New Roman" w:cs="Times New Roman" w:eastAsia="Times New Roman" w:hAnsi="Times New Roman"/>
-          <w:b w:val="0"/>
-          <w:i w:val="0"/>
-          <w:smallCaps w:val="0"/>
-          <w:strike w:val="0"/>
-          <w:color w:val="000000"/>
-          <w:sz w:val="28"/>
-          <w:szCs w:val="28"/>
-          <w:u w:val="none"/>
-          <w:shd w:fill="auto" w:val="clear"/>
-          <w:vertAlign w:val="baseline"/>
-          <w:rtl w:val="0"/>
-        </w:rPr>
-        <w:t xml:space="preserve">Рисунок 2. Технологическая структура прикладного ПО</w:t>
+        <w:rPr/>
+      </w:pPr>
+      <w:r>
+        <w:rPr>
+          <w:rtl w:val="0"/>
+        </w:rPr>
+        <w:t xml:space="preserve">Рис.2 Технологическая структура прикладного ПО</w:t>
+      </w:r>
+      <w:r>
+        <w:rPr>
+          <w:rtl w:val="0"/>
+        </w:rPr>
       </w:r>
     </w:p>
     <w:p>
@@ -8511,7 +8469,51 @@
           <w:vertAlign w:val="baseline"/>
           <w:rtl w:val="0"/>
         </w:rPr>
-        <w:t xml:space="preserve"> должны быть реализованы в виде веб-приложения (JavaScript клиенты). </w:t>
+        <w:t xml:space="preserve"> должны быть реализованы в виде веб-приложения (</w:t>
+      </w:r>
+      <w:r>
+        <w:rPr>
+          <w:rtl w:val="0"/>
+        </w:rPr>
+        <w:t xml:space="preserve">django</w:t>
+      </w:r>
+      <w:r>
+        <w:rPr>
+          <w:rtl w:val="0"/>
+        </w:rPr>
+        <w:t xml:space="preserve"> клиенты</w:t>
+      </w:r>
+      <w:r>
+        <w:rPr>
+          <w:rFonts w:ascii="Times New Roman" w:cs="Times New Roman" w:eastAsia="Times New Roman" w:hAnsi="Times New Roman"/>
+          <w:b w:val="0"/>
+          <w:i w:val="0"/>
+          <w:smallCaps w:val="0"/>
+          <w:strike w:val="0"/>
+          <w:color w:val="000000"/>
+          <w:u w:val="none"/>
+          <w:shd w:fill="auto" w:val="clear"/>
+          <w:vertAlign w:val="baseline"/>
+          <w:rtl w:val="0"/>
+        </w:rPr>
+        <w:t xml:space="preserve">)</w:t>
+      </w:r>
+      <w:r>
+        <w:rPr>
+          <w:rFonts w:ascii="Times New Roman" w:cs="Times New Roman" w:eastAsia="Times New Roman" w:hAnsi="Times New Roman"/>
+          <w:b w:val="0"/>
+          <w:i w:val="0"/>
+          <w:smallCaps w:val="0"/>
+          <w:strike w:val="0"/>
+          <w:color w:val="000000"/>
+          <w:sz w:val="24"/>
+          <w:szCs w:val="24"/>
+          <w:u w:val="none"/>
+          <w:shd w:fill="auto" w:val="clear"/>
+          <w:vertAlign w:val="baseline"/>
+          <w:rtl w:val="0"/>
+        </w:rPr>
+        <w:t xml:space="preserve">. </w:t>
       </w:r>
     </w:p>
     <w:p>
@@ -8565,6 +8567,37 @@
     </w:p>
     <w:p>
       <w:pPr>
+        <w:spacing w:line="360" w:lineRule="auto"/>
+        <w:ind w:firstLine="860"/>
+        <w:rPr/>
+      </w:pPr>
+      <w:r>
+        <w:rPr>
+          <w:rtl w:val="0"/>
+        </w:rPr>
+        <w:t xml:space="preserve">Для осуществления идентификации, аутентификации и авторизации должно быть обеспечено взаимодействие веб-клиента и приложения при помощи формы авторизации.</w:t>
+      </w:r>
+      <w:r>
+        <w:rPr>
+          <w:rtl w:val="0"/>
+        </w:rPr>
+      </w:r>
+    </w:p>
+    <w:p>
+      <w:pPr>
+        <w:spacing w:line="360" w:lineRule="auto"/>
+        <w:ind w:firstLine="860"/>
+        <w:rPr/>
+      </w:pPr>
+      <w:r>
+        <w:rPr>
+          <w:rtl w:val="0"/>
+        </w:rPr>
+        <w:t xml:space="preserve">Каждый интерфейс прикладных компонентов должен быть представлен в формате веб-страницы. Сервер обязан обрабатывать запросы, поступающие от клиентов, и использовать функции программного обеспечения «Библиотека Политеха» в зависимости от характера и типа запроса. Доступ к данным следует организовать с помощью SQL, соответствующего стандарту ISO/IEC 9075 «Database Language SQL», версия SQL:2023. Разработка процедур для обработки данных должна осуществляться с использованием процедурных расширений языка SQL. Основной операционной системой для всех компонентов Системы является Kali Linux 2024.4 — свободно распространяемый дистрибутив на базе Debian Linux, с которым он совместим. Шаблон виртуальной машины на основе этой ОС должен применяться для создания хостов всех компонентов Системы.</w:t>
+      </w:r>
+    </w:p>
+    <w:p>
+      <w:pPr>
         <w:keepNext w:val="0"/>
         <w:keepLines w:val="0"/>
         <w:pageBreakBefore w:val="0"/>
@@ -8580,794 +8613,12 @@
         <w:spacing w:after="0" w:before="0" w:line="360" w:lineRule="auto"/>
         <w:ind w:left="0" w:right="0" w:firstLine="851"/>
         <w:jc w:val="both"/>
-        <w:rPr>
-          <w:rFonts w:ascii="Times New Roman" w:cs="Times New Roman" w:eastAsia="Times New Roman" w:hAnsi="Times New Roman"/>
-          <w:b w:val="0"/>
-          <w:i w:val="0"/>
-          <w:smallCaps w:val="0"/>
-          <w:strike w:val="0"/>
-          <w:color w:val="000000"/>
-          <w:sz w:val="24"/>
-          <w:szCs w:val="24"/>
-          <w:u w:val="none"/>
-          <w:shd w:fill="auto" w:val="clear"/>
-          <w:vertAlign w:val="baseline"/>
-        </w:rPr>
-      </w:pPr>
-      <w:r>
-        <w:rPr>
-          <w:rFonts w:ascii="Times New Roman" w:cs="Times New Roman" w:eastAsia="Times New Roman" w:hAnsi="Times New Roman"/>
-          <w:b w:val="0"/>
-          <w:i w:val="0"/>
-          <w:smallCaps w:val="0"/>
-          <w:strike w:val="0"/>
-          <w:color w:val="000000"/>
-          <w:sz w:val="24"/>
-          <w:szCs w:val="24"/>
-          <w:u w:val="none"/>
-          <w:shd w:fill="auto" w:val="clear"/>
-          <w:vertAlign w:val="baseline"/>
-          <w:rtl w:val="0"/>
-        </w:rPr>
-        <w:t xml:space="preserve">В конфи</w:t>
-      </w:r>
-      <w:r>
-        <w:rPr>
-          <w:rtl w:val="0"/>
-        </w:rPr>
-        <w:t xml:space="preserve">гу</w:t>
-      </w:r>
-      <w:r>
-        <w:rPr>
-          <w:rFonts w:ascii="Times New Roman" w:cs="Times New Roman" w:eastAsia="Times New Roman" w:hAnsi="Times New Roman"/>
-          <w:b w:val="0"/>
-          <w:i w:val="0"/>
-          <w:smallCaps w:val="0"/>
-          <w:strike w:val="0"/>
-          <w:color w:val="000000"/>
-          <w:sz w:val="24"/>
-          <w:szCs w:val="24"/>
-          <w:u w:val="none"/>
-          <w:shd w:fill="auto" w:val="clear"/>
-          <w:vertAlign w:val="baseline"/>
-          <w:rtl w:val="0"/>
-        </w:rPr>
-        <w:t xml:space="preserve">рации каждого сервиса должно быть указано, требует ли он авторизацию или является публичным.</w:t>
-      </w:r>
-    </w:p>
-    <w:p>
-      <w:pPr>
-        <w:keepNext w:val="0"/>
-        <w:keepLines w:val="0"/>
-        <w:pageBreakBefore w:val="0"/>
-        <w:widowControl w:val="1"/>
-        <w:pBdr>
-          <w:top w:space="0" w:sz="0" w:val="nil"/>
-          <w:left w:space="0" w:sz="0" w:val="nil"/>
-          <w:bottom w:space="0" w:sz="0" w:val="nil"/>
-          <w:right w:space="0" w:sz="0" w:val="nil"/>
-          <w:between w:space="0" w:sz="0" w:val="nil"/>
-        </w:pBdr>
-        <w:shd w:fill="auto" w:val="clear"/>
-        <w:spacing w:after="0" w:before="0" w:line="360" w:lineRule="auto"/>
-        <w:ind w:left="0" w:right="0" w:firstLine="851"/>
-        <w:jc w:val="both"/>
-        <w:rPr>
-          <w:rFonts w:ascii="Times New Roman" w:cs="Times New Roman" w:eastAsia="Times New Roman" w:hAnsi="Times New Roman"/>
-          <w:b w:val="0"/>
-          <w:i w:val="0"/>
-          <w:smallCaps w:val="0"/>
-          <w:strike w:val="0"/>
-          <w:color w:val="000000"/>
-          <w:sz w:val="24"/>
-          <w:szCs w:val="24"/>
-          <w:u w:val="none"/>
-          <w:shd w:fill="auto" w:val="clear"/>
-          <w:vertAlign w:val="baseline"/>
-        </w:rPr>
-      </w:pPr>
-      <w:r>
-        <w:rPr>
-          <w:rFonts w:ascii="Times New Roman" w:cs="Times New Roman" w:eastAsia="Times New Roman" w:hAnsi="Times New Roman"/>
-          <w:b w:val="0"/>
-          <w:i w:val="0"/>
-          <w:smallCaps w:val="0"/>
-          <w:strike w:val="0"/>
-          <w:color w:val="000000"/>
-          <w:sz w:val="24"/>
-          <w:szCs w:val="24"/>
-          <w:u w:val="none"/>
-          <w:shd w:fill="auto" w:val="clear"/>
-          <w:vertAlign w:val="baseline"/>
-          <w:rtl w:val="0"/>
-        </w:rPr>
-        <w:t xml:space="preserve">Публичные программные интерфейсы не требуют авторизации или позволяют использовать внешние системы авторизации.</w:t>
-      </w:r>
-    </w:p>
-    <w:p>
-      <w:pPr>
-        <w:keepNext w:val="0"/>
-        <w:keepLines w:val="0"/>
-        <w:pageBreakBefore w:val="0"/>
-        <w:widowControl w:val="1"/>
-        <w:pBdr>
-          <w:top w:space="0" w:sz="0" w:val="nil"/>
-          <w:left w:space="0" w:sz="0" w:val="nil"/>
-          <w:bottom w:space="0" w:sz="0" w:val="nil"/>
-          <w:right w:space="0" w:sz="0" w:val="nil"/>
-          <w:between w:space="0" w:sz="0" w:val="nil"/>
-        </w:pBdr>
-        <w:shd w:fill="auto" w:val="clear"/>
-        <w:spacing w:after="0" w:before="0" w:line="360" w:lineRule="auto"/>
-        <w:ind w:left="0" w:right="0" w:firstLine="851"/>
-        <w:jc w:val="both"/>
-        <w:rPr>
-          <w:rFonts w:ascii="Times New Roman" w:cs="Times New Roman" w:eastAsia="Times New Roman" w:hAnsi="Times New Roman"/>
-          <w:b w:val="0"/>
-          <w:i w:val="0"/>
-          <w:smallCaps w:val="0"/>
-          <w:strike w:val="0"/>
-          <w:color w:val="000000"/>
-          <w:sz w:val="24"/>
-          <w:szCs w:val="24"/>
-          <w:highlight w:val="white"/>
-          <w:u w:val="none"/>
-          <w:vertAlign w:val="baseline"/>
-        </w:rPr>
-      </w:pPr>
-      <w:r>
-        <w:rPr>
-          <w:rFonts w:ascii="Times New Roman" w:cs="Times New Roman" w:eastAsia="Times New Roman" w:hAnsi="Times New Roman"/>
-          <w:b w:val="0"/>
-          <w:i w:val="0"/>
-          <w:smallCaps w:val="0"/>
-          <w:strike w:val="0"/>
-          <w:color w:val="000000"/>
-          <w:sz w:val="24"/>
-          <w:szCs w:val="24"/>
-          <w:u w:val="none"/>
-          <w:shd w:fill="auto" w:val="clear"/>
-          <w:vertAlign w:val="baseline"/>
-          <w:rtl w:val="0"/>
-        </w:rPr>
-        <w:t xml:space="preserve">Для осуществления идентификации, аутентификации и авторизации должно быть обеспечено взаимодействие сервиса авторизации с каталогом безопасности. Каталог безопасности реализован на базе программного обеспечения Active Directory</w:t>
-      </w:r>
-      <w:r>
-        <w:rPr>
-          <w:rFonts w:ascii="Times New Roman" w:cs="Times New Roman" w:eastAsia="Times New Roman" w:hAnsi="Times New Roman"/>
-          <w:b w:val="0"/>
-          <w:i w:val="0"/>
-          <w:smallCaps w:val="0"/>
-          <w:strike w:val="0"/>
-          <w:color w:val="000000"/>
-          <w:sz w:val="24"/>
-          <w:szCs w:val="24"/>
-          <w:highlight w:val="white"/>
-          <w:u w:val="none"/>
-          <w:vertAlign w:val="baseline"/>
-          <w:rtl w:val="0"/>
-        </w:rPr>
-        <w:t xml:space="preserve">. Каталог безопасности должен обеспечивать следующие функции:</w:t>
-      </w:r>
-    </w:p>
-    <w:p>
-      <w:pPr>
-        <w:keepNext w:val="0"/>
-        <w:keepLines w:val="0"/>
-        <w:pageBreakBefore w:val="0"/>
-        <w:widowControl w:val="1"/>
-        <w:pBdr>
-          <w:top w:space="0" w:sz="0" w:val="nil"/>
-          <w:left w:space="0" w:sz="0" w:val="nil"/>
-          <w:bottom w:space="0" w:sz="0" w:val="nil"/>
-          <w:right w:space="0" w:sz="0" w:val="nil"/>
-          <w:between w:space="0" w:sz="0" w:val="nil"/>
-        </w:pBdr>
-        <w:shd w:fill="auto" w:val="clear"/>
-        <w:spacing w:after="120" w:before="60" w:line="259" w:lineRule="auto"/>
-        <w:ind w:left="720" w:right="0" w:firstLine="0"/>
-        <w:jc w:val="both"/>
-        <w:rPr>
-          <w:rFonts w:ascii="Times New Roman" w:cs="Times New Roman" w:eastAsia="Times New Roman" w:hAnsi="Times New Roman"/>
-          <w:b w:val="0"/>
-          <w:i w:val="0"/>
-          <w:smallCaps w:val="0"/>
-          <w:strike w:val="0"/>
-          <w:color w:val="000000"/>
-          <w:sz w:val="24"/>
-          <w:szCs w:val="24"/>
-          <w:u w:val="none"/>
-          <w:shd w:fill="auto" w:val="clear"/>
-          <w:vertAlign w:val="baseline"/>
-        </w:rPr>
-      </w:pPr>
-      <w:r>
-        <w:rPr>
-          <w:rFonts w:ascii="Times New Roman" w:cs="Times New Roman" w:eastAsia="Times New Roman" w:hAnsi="Times New Roman"/>
-          <w:b w:val="0"/>
-          <w:i w:val="0"/>
-          <w:smallCaps w:val="0"/>
-          <w:strike w:val="0"/>
-          <w:color w:val="000000"/>
-          <w:sz w:val="24"/>
-          <w:szCs w:val="24"/>
-          <w:u w:val="none"/>
-          <w:shd w:fill="auto" w:val="clear"/>
-          <w:vertAlign w:val="baseline"/>
-          <w:rtl w:val="0"/>
-        </w:rPr>
-        <w:t xml:space="preserve">централизованное ведение учетных записей пользователей;</w:t>
-      </w:r>
-    </w:p>
-    <w:p>
-      <w:pPr>
-        <w:keepNext w:val="0"/>
-        <w:keepLines w:val="0"/>
-        <w:pageBreakBefore w:val="0"/>
-        <w:widowControl w:val="1"/>
-        <w:pBdr>
-          <w:top w:space="0" w:sz="0" w:val="nil"/>
-          <w:left w:space="0" w:sz="0" w:val="nil"/>
-          <w:bottom w:space="0" w:sz="0" w:val="nil"/>
-          <w:right w:space="0" w:sz="0" w:val="nil"/>
-          <w:between w:space="0" w:sz="0" w:val="nil"/>
-        </w:pBdr>
-        <w:shd w:fill="auto" w:val="clear"/>
-        <w:spacing w:after="120" w:before="60" w:line="259" w:lineRule="auto"/>
-        <w:ind w:left="720" w:right="0" w:firstLine="0"/>
-        <w:jc w:val="both"/>
-        <w:rPr>
-          <w:rFonts w:ascii="Times New Roman" w:cs="Times New Roman" w:eastAsia="Times New Roman" w:hAnsi="Times New Roman"/>
-          <w:b w:val="0"/>
-          <w:i w:val="0"/>
-          <w:smallCaps w:val="0"/>
-          <w:strike w:val="0"/>
-          <w:color w:val="000000"/>
-          <w:sz w:val="24"/>
-          <w:szCs w:val="24"/>
-          <w:u w:val="none"/>
-          <w:shd w:fill="auto" w:val="clear"/>
-          <w:vertAlign w:val="baseline"/>
-        </w:rPr>
-      </w:pPr>
-      <w:r>
-        <w:rPr>
-          <w:rFonts w:ascii="Times New Roman" w:cs="Times New Roman" w:eastAsia="Times New Roman" w:hAnsi="Times New Roman"/>
-          <w:b w:val="0"/>
-          <w:i w:val="0"/>
-          <w:smallCaps w:val="0"/>
-          <w:strike w:val="0"/>
-          <w:color w:val="000000"/>
-          <w:sz w:val="24"/>
-          <w:szCs w:val="24"/>
-          <w:u w:val="none"/>
-          <w:shd w:fill="auto" w:val="clear"/>
-          <w:vertAlign w:val="baseline"/>
-          <w:rtl w:val="0"/>
-        </w:rPr>
-        <w:t xml:space="preserve">централизованное ведение ролевой модели системы;</w:t>
-      </w:r>
-    </w:p>
-    <w:p>
-      <w:pPr>
-        <w:keepNext w:val="0"/>
-        <w:keepLines w:val="0"/>
-        <w:pageBreakBefore w:val="0"/>
-        <w:widowControl w:val="1"/>
-        <w:pBdr>
-          <w:top w:space="0" w:sz="0" w:val="nil"/>
-          <w:left w:space="0" w:sz="0" w:val="nil"/>
-          <w:bottom w:space="0" w:sz="0" w:val="nil"/>
-          <w:right w:space="0" w:sz="0" w:val="nil"/>
-          <w:between w:space="0" w:sz="0" w:val="nil"/>
-        </w:pBdr>
-        <w:shd w:fill="auto" w:val="clear"/>
-        <w:spacing w:after="120" w:before="60" w:line="259" w:lineRule="auto"/>
-        <w:ind w:left="720" w:right="0" w:firstLine="0"/>
-        <w:jc w:val="both"/>
-        <w:rPr>
-          <w:rFonts w:ascii="Times New Roman" w:cs="Times New Roman" w:eastAsia="Times New Roman" w:hAnsi="Times New Roman"/>
-          <w:b w:val="0"/>
-          <w:i w:val="0"/>
-          <w:smallCaps w:val="0"/>
-          <w:strike w:val="0"/>
-          <w:color w:val="000000"/>
-          <w:sz w:val="24"/>
-          <w:szCs w:val="24"/>
-          <w:u w:val="none"/>
-          <w:shd w:fill="auto" w:val="clear"/>
-          <w:vertAlign w:val="baseline"/>
-        </w:rPr>
-      </w:pPr>
-      <w:r>
-        <w:rPr>
-          <w:rFonts w:ascii="Times New Roman" w:cs="Times New Roman" w:eastAsia="Times New Roman" w:hAnsi="Times New Roman"/>
-          <w:b w:val="0"/>
-          <w:i w:val="0"/>
-          <w:smallCaps w:val="0"/>
-          <w:strike w:val="0"/>
-          <w:color w:val="000000"/>
-          <w:sz w:val="24"/>
-          <w:szCs w:val="24"/>
-          <w:u w:val="none"/>
-          <w:shd w:fill="auto" w:val="clear"/>
-          <w:vertAlign w:val="baseline"/>
-          <w:rtl w:val="0"/>
-        </w:rPr>
-        <w:t xml:space="preserve">управление политиками паролей для доступа к системе;</w:t>
-      </w:r>
-    </w:p>
-    <w:p>
-      <w:pPr>
-        <w:keepNext w:val="0"/>
-        <w:keepLines w:val="0"/>
-        <w:pageBreakBefore w:val="0"/>
-        <w:widowControl w:val="1"/>
-        <w:pBdr>
-          <w:top w:space="0" w:sz="0" w:val="nil"/>
-          <w:left w:space="0" w:sz="0" w:val="nil"/>
-          <w:bottom w:space="0" w:sz="0" w:val="nil"/>
-          <w:right w:space="0" w:sz="0" w:val="nil"/>
-          <w:between w:space="0" w:sz="0" w:val="nil"/>
-        </w:pBdr>
-        <w:shd w:fill="auto" w:val="clear"/>
-        <w:spacing w:after="120" w:before="60" w:line="259" w:lineRule="auto"/>
-        <w:ind w:left="720" w:right="0" w:firstLine="0"/>
-        <w:jc w:val="both"/>
-        <w:rPr>
-          <w:rFonts w:ascii="Times New Roman" w:cs="Times New Roman" w:eastAsia="Times New Roman" w:hAnsi="Times New Roman"/>
-          <w:b w:val="0"/>
-          <w:i w:val="0"/>
-          <w:smallCaps w:val="0"/>
-          <w:strike w:val="0"/>
-          <w:color w:val="000000"/>
-          <w:sz w:val="24"/>
-          <w:szCs w:val="24"/>
-          <w:u w:val="none"/>
-          <w:shd w:fill="auto" w:val="clear"/>
-          <w:vertAlign w:val="baseline"/>
-        </w:rPr>
-      </w:pPr>
-      <w:r>
-        <w:rPr>
-          <w:rFonts w:ascii="Times New Roman" w:cs="Times New Roman" w:eastAsia="Times New Roman" w:hAnsi="Times New Roman"/>
-          <w:b w:val="0"/>
-          <w:i w:val="0"/>
-          <w:smallCaps w:val="0"/>
-          <w:strike w:val="0"/>
-          <w:color w:val="000000"/>
-          <w:sz w:val="24"/>
-          <w:szCs w:val="24"/>
-          <w:u w:val="none"/>
-          <w:shd w:fill="auto" w:val="clear"/>
-          <w:vertAlign w:val="baseline"/>
-          <w:rtl w:val="0"/>
-        </w:rPr>
-        <w:t xml:space="preserve">предоставление программного интерфейса доступа к катало</w:t>
-      </w:r>
-      <w:r>
-        <w:rPr>
-          <w:rtl w:val="0"/>
-        </w:rPr>
-        <w:t xml:space="preserve">гу</w:t>
-      </w:r>
-      <w:r>
-        <w:rPr>
-          <w:rFonts w:ascii="Times New Roman" w:cs="Times New Roman" w:eastAsia="Times New Roman" w:hAnsi="Times New Roman"/>
-          <w:b w:val="0"/>
-          <w:i w:val="0"/>
-          <w:smallCaps w:val="0"/>
-          <w:strike w:val="0"/>
-          <w:color w:val="000000"/>
-          <w:sz w:val="24"/>
-          <w:szCs w:val="24"/>
-          <w:u w:val="none"/>
-          <w:shd w:fill="auto" w:val="clear"/>
-          <w:vertAlign w:val="baseline"/>
-          <w:rtl w:val="0"/>
-        </w:rPr>
-        <w:t xml:space="preserve"> безопасности по стандартизированному протоколу LDAP</w:t>
-      </w:r>
-      <w:r>
-        <w:rPr>
-          <w:rtl w:val="0"/>
-        </w:rPr>
-        <w:t xml:space="preserve"> </w:t>
-      </w:r>
-      <w:r>
-        <w:rPr>
-          <w:rFonts w:ascii="Times New Roman" w:cs="Times New Roman" w:eastAsia="Times New Roman" w:hAnsi="Times New Roman"/>
-          <w:b w:val="0"/>
-          <w:i w:val="0"/>
-          <w:smallCaps w:val="0"/>
-          <w:strike w:val="0"/>
-          <w:color w:val="000000"/>
-          <w:sz w:val="24"/>
-          <w:szCs w:val="24"/>
-          <w:u w:val="none"/>
-          <w:shd w:fill="auto" w:val="clear"/>
-          <w:vertAlign w:val="baseline"/>
-          <w:rtl w:val="0"/>
-        </w:rPr>
-        <w:t xml:space="preserve">для прикладных компонентов и платформенных подсистем </w:t>
-      </w:r>
-      <w:r>
-        <w:rPr>
-          <w:rtl w:val="0"/>
-        </w:rPr>
-        <w:t xml:space="preserve">БП</w:t>
-      </w:r>
-      <w:r>
-        <w:rPr>
-          <w:rFonts w:ascii="Times New Roman" w:cs="Times New Roman" w:eastAsia="Times New Roman" w:hAnsi="Times New Roman"/>
-          <w:b w:val="0"/>
-          <w:i w:val="0"/>
-          <w:smallCaps w:val="0"/>
-          <w:strike w:val="0"/>
-          <w:color w:val="000000"/>
-          <w:sz w:val="24"/>
-          <w:szCs w:val="24"/>
-          <w:u w:val="none"/>
-          <w:shd w:fill="auto" w:val="clear"/>
-          <w:vertAlign w:val="baseline"/>
-          <w:rtl w:val="0"/>
-        </w:rPr>
-        <w:t xml:space="preserve">.</w:t>
-      </w:r>
-    </w:p>
-    <w:p>
-      <w:pPr>
-        <w:keepNext w:val="0"/>
-        <w:keepLines w:val="0"/>
-        <w:pageBreakBefore w:val="0"/>
-        <w:widowControl w:val="1"/>
-        <w:pBdr>
-          <w:top w:space="0" w:sz="0" w:val="nil"/>
-          <w:left w:space="0" w:sz="0" w:val="nil"/>
-          <w:bottom w:space="0" w:sz="0" w:val="nil"/>
-          <w:right w:space="0" w:sz="0" w:val="nil"/>
-          <w:between w:space="0" w:sz="0" w:val="nil"/>
-        </w:pBdr>
-        <w:shd w:fill="auto" w:val="clear"/>
-        <w:spacing w:after="0" w:before="0" w:line="360" w:lineRule="auto"/>
-        <w:ind w:left="0" w:right="0" w:firstLine="851"/>
-        <w:jc w:val="both"/>
-        <w:rPr>
-          <w:rFonts w:ascii="Times New Roman" w:cs="Times New Roman" w:eastAsia="Times New Roman" w:hAnsi="Times New Roman"/>
-          <w:b w:val="0"/>
-          <w:i w:val="0"/>
-          <w:smallCaps w:val="0"/>
-          <w:strike w:val="0"/>
-          <w:color w:val="000000"/>
-          <w:sz w:val="24"/>
-          <w:szCs w:val="24"/>
-          <w:u w:val="none"/>
-          <w:shd w:fill="auto" w:val="clear"/>
-          <w:vertAlign w:val="baseline"/>
-        </w:rPr>
-      </w:pPr>
-      <w:r>
-        <w:rPr>
-          <w:rFonts w:ascii="Times New Roman" w:cs="Times New Roman" w:eastAsia="Times New Roman" w:hAnsi="Times New Roman"/>
-          <w:b w:val="0"/>
-          <w:i w:val="0"/>
-          <w:smallCaps w:val="0"/>
-          <w:strike w:val="0"/>
-          <w:color w:val="000000"/>
-          <w:sz w:val="24"/>
-          <w:szCs w:val="24"/>
-          <w:u w:val="none"/>
-          <w:shd w:fill="auto" w:val="clear"/>
-          <w:vertAlign w:val="baseline"/>
-          <w:rtl w:val="0"/>
-        </w:rPr>
-        <w:t xml:space="preserve">После успешной авторизации клиенту должна выдаваться метка безопасности для работы в системе. В метке должна содержаться информация об учетной записи пользователя и его функциональных группах (ролях). </w:t>
-      </w:r>
-    </w:p>
-    <w:p>
-      <w:pPr>
-        <w:keepNext w:val="0"/>
-        <w:keepLines w:val="0"/>
-        <w:pageBreakBefore w:val="0"/>
-        <w:widowControl w:val="1"/>
-        <w:pBdr>
-          <w:top w:space="0" w:sz="0" w:val="nil"/>
-          <w:left w:space="0" w:sz="0" w:val="nil"/>
-          <w:bottom w:space="0" w:sz="0" w:val="nil"/>
-          <w:right w:space="0" w:sz="0" w:val="nil"/>
-          <w:between w:space="0" w:sz="0" w:val="nil"/>
-        </w:pBdr>
-        <w:shd w:fill="auto" w:val="clear"/>
-        <w:spacing w:after="0" w:before="0" w:line="360" w:lineRule="auto"/>
-        <w:ind w:left="0" w:right="0" w:firstLine="851"/>
-        <w:jc w:val="both"/>
-        <w:rPr>
-          <w:rFonts w:ascii="Times New Roman" w:cs="Times New Roman" w:eastAsia="Times New Roman" w:hAnsi="Times New Roman"/>
-          <w:b w:val="0"/>
-          <w:i w:val="0"/>
-          <w:smallCaps w:val="0"/>
-          <w:strike w:val="0"/>
-          <w:color w:val="000000"/>
-          <w:sz w:val="24"/>
-          <w:szCs w:val="24"/>
-          <w:u w:val="none"/>
-          <w:shd w:fill="auto" w:val="clear"/>
-          <w:vertAlign w:val="baseline"/>
-        </w:rPr>
-      </w:pPr>
-      <w:r>
-        <w:rPr>
-          <w:rFonts w:ascii="Times New Roman" w:cs="Times New Roman" w:eastAsia="Times New Roman" w:hAnsi="Times New Roman"/>
-          <w:b w:val="0"/>
-          <w:i w:val="0"/>
-          <w:smallCaps w:val="0"/>
-          <w:strike w:val="0"/>
-          <w:color w:val="000000"/>
-          <w:sz w:val="24"/>
-          <w:szCs w:val="24"/>
-          <w:u w:val="none"/>
-          <w:shd w:fill="auto" w:val="clear"/>
-          <w:vertAlign w:val="baseline"/>
-          <w:rtl w:val="0"/>
-        </w:rPr>
-        <w:t xml:space="preserve">Наличие доступа к интерфейсам прикладных компонентов должно проверяться веб-приложением по наличию функциональных ролей в метке безопасности.</w:t>
-      </w:r>
-    </w:p>
-    <w:p>
-      <w:pPr>
-        <w:keepNext w:val="0"/>
-        <w:keepLines w:val="0"/>
-        <w:pageBreakBefore w:val="0"/>
-        <w:widowControl w:val="1"/>
-        <w:pBdr>
-          <w:top w:space="0" w:sz="0" w:val="nil"/>
-          <w:left w:space="0" w:sz="0" w:val="nil"/>
-          <w:bottom w:space="0" w:sz="0" w:val="nil"/>
-          <w:right w:space="0" w:sz="0" w:val="nil"/>
-          <w:between w:space="0" w:sz="0" w:val="nil"/>
-        </w:pBdr>
-        <w:shd w:fill="auto" w:val="clear"/>
-        <w:spacing w:after="0" w:before="0" w:line="360" w:lineRule="auto"/>
-        <w:ind w:left="0" w:right="0" w:firstLine="851"/>
-        <w:jc w:val="both"/>
-        <w:rPr>
-          <w:rFonts w:ascii="Times New Roman" w:cs="Times New Roman" w:eastAsia="Times New Roman" w:hAnsi="Times New Roman"/>
-          <w:b w:val="0"/>
-          <w:i w:val="0"/>
-          <w:smallCaps w:val="0"/>
-          <w:strike w:val="0"/>
-          <w:color w:val="000000"/>
-          <w:sz w:val="24"/>
-          <w:szCs w:val="24"/>
-          <w:u w:val="none"/>
-          <w:shd w:fill="auto" w:val="clear"/>
-          <w:vertAlign w:val="baseline"/>
-        </w:rPr>
-      </w:pPr>
-      <w:r>
-        <w:rPr>
-          <w:rFonts w:ascii="Times New Roman" w:cs="Times New Roman" w:eastAsia="Times New Roman" w:hAnsi="Times New Roman"/>
-          <w:b w:val="0"/>
-          <w:i w:val="0"/>
-          <w:smallCaps w:val="0"/>
-          <w:strike w:val="0"/>
-          <w:color w:val="000000"/>
-          <w:sz w:val="24"/>
-          <w:szCs w:val="24"/>
-          <w:u w:val="none"/>
-          <w:shd w:fill="auto" w:val="clear"/>
-          <w:vertAlign w:val="baseline"/>
-          <w:rtl w:val="0"/>
-        </w:rPr>
-        <w:t xml:space="preserve">Каждый интерфейс прикладных компонентов должен быть реализован в виде независимого сервиса (группы сервисов в случае масштабирования). Сервисы должны обрабатывать запросы пришедшие от клиентов. При обработке запросов сервисы должны использовать функции программного обеспечения платформенных подсистем </w:t>
-      </w:r>
-      <w:r>
-        <w:rPr>
-          <w:rtl w:val="0"/>
-        </w:rPr>
-        <w:t xml:space="preserve">БП</w:t>
-      </w:r>
-      <w:r>
-        <w:rPr>
-          <w:rFonts w:ascii="Times New Roman" w:cs="Times New Roman" w:eastAsia="Times New Roman" w:hAnsi="Times New Roman"/>
-          <w:b w:val="0"/>
-          <w:i w:val="0"/>
-          <w:smallCaps w:val="0"/>
-          <w:strike w:val="0"/>
-          <w:color w:val="000000"/>
-          <w:sz w:val="24"/>
-          <w:szCs w:val="24"/>
-          <w:u w:val="none"/>
-          <w:shd w:fill="auto" w:val="clear"/>
-          <w:vertAlign w:val="baseline"/>
-          <w:rtl w:val="0"/>
-        </w:rPr>
-        <w:t xml:space="preserve"> в зависимости от типа и характера запроса. </w:t>
-      </w:r>
-    </w:p>
-    <w:p>
-      <w:pPr>
-        <w:keepNext w:val="0"/>
-        <w:keepLines w:val="0"/>
-        <w:pageBreakBefore w:val="0"/>
-        <w:widowControl w:val="1"/>
-        <w:pBdr>
-          <w:top w:space="0" w:sz="0" w:val="nil"/>
-          <w:left w:space="0" w:sz="0" w:val="nil"/>
-          <w:bottom w:space="0" w:sz="0" w:val="nil"/>
-          <w:right w:space="0" w:sz="0" w:val="nil"/>
-          <w:between w:space="0" w:sz="0" w:val="nil"/>
-        </w:pBdr>
-        <w:shd w:fill="auto" w:val="clear"/>
-        <w:spacing w:after="0" w:before="0" w:line="360" w:lineRule="auto"/>
-        <w:ind w:left="0" w:right="0" w:firstLine="851"/>
-        <w:jc w:val="both"/>
-        <w:rPr>
-          <w:rFonts w:ascii="Times New Roman" w:cs="Times New Roman" w:eastAsia="Times New Roman" w:hAnsi="Times New Roman"/>
-          <w:b w:val="0"/>
-          <w:i w:val="0"/>
-          <w:smallCaps w:val="0"/>
-          <w:strike w:val="0"/>
-          <w:color w:val="000000"/>
-          <w:sz w:val="24"/>
-          <w:szCs w:val="24"/>
-          <w:u w:val="none"/>
-          <w:vertAlign w:val="baseline"/>
-        </w:rPr>
-      </w:pPr>
-      <w:r>
-        <w:rPr>
-          <w:rFonts w:ascii="Times New Roman" w:cs="Times New Roman" w:eastAsia="Times New Roman" w:hAnsi="Times New Roman"/>
-          <w:b w:val="0"/>
-          <w:i w:val="0"/>
-          <w:smallCaps w:val="0"/>
-          <w:strike w:val="0"/>
-          <w:color w:val="000000"/>
-          <w:sz w:val="24"/>
-          <w:szCs w:val="24"/>
-          <w:u w:val="none"/>
-          <w:vertAlign w:val="baseline"/>
-          <w:rtl w:val="0"/>
-        </w:rPr>
-        <w:t xml:space="preserve">Доступ к данным должен быть организован через язык SQL, стандарт ISO/IEC 9075 “Database Language SQL”, версия SQL:2011. Разработка процедур обработки данных должна вестись на процедурном расширении языка SQL.</w:t>
-      </w:r>
-    </w:p>
-    <w:p>
-      <w:pPr>
-        <w:keepNext w:val="0"/>
-        <w:keepLines w:val="0"/>
-        <w:pageBreakBefore w:val="0"/>
-        <w:widowControl w:val="1"/>
-        <w:pBdr>
-          <w:top w:space="0" w:sz="0" w:val="nil"/>
-          <w:left w:space="0" w:sz="0" w:val="nil"/>
-          <w:bottom w:space="0" w:sz="0" w:val="nil"/>
-          <w:right w:space="0" w:sz="0" w:val="nil"/>
-          <w:between w:space="0" w:sz="0" w:val="nil"/>
-        </w:pBdr>
-        <w:shd w:fill="auto" w:val="clear"/>
-        <w:spacing w:after="0" w:before="0" w:line="360" w:lineRule="auto"/>
-        <w:ind w:left="0" w:right="0" w:firstLine="851"/>
-        <w:jc w:val="both"/>
-        <w:rPr>
-          <w:rFonts w:ascii="Times New Roman" w:cs="Times New Roman" w:eastAsia="Times New Roman" w:hAnsi="Times New Roman"/>
-          <w:b w:val="0"/>
-          <w:i w:val="0"/>
-          <w:smallCaps w:val="0"/>
-          <w:strike w:val="0"/>
-          <w:color w:val="000000"/>
-          <w:sz w:val="24"/>
-          <w:szCs w:val="24"/>
-          <w:u w:val="none"/>
-          <w:vertAlign w:val="baseline"/>
-        </w:rPr>
-      </w:pPr>
-      <w:r>
-        <w:rPr>
-          <w:rFonts w:ascii="Times New Roman" w:cs="Times New Roman" w:eastAsia="Times New Roman" w:hAnsi="Times New Roman"/>
-          <w:b w:val="0"/>
-          <w:i w:val="0"/>
-          <w:smallCaps w:val="0"/>
-          <w:strike w:val="0"/>
-          <w:color w:val="000000"/>
-          <w:sz w:val="24"/>
-          <w:szCs w:val="24"/>
-          <w:u w:val="none"/>
-          <w:vertAlign w:val="baseline"/>
-          <w:rtl w:val="0"/>
-        </w:rPr>
-        <w:t xml:space="preserve">Базовой операционной системой для всех компонентов </w:t>
-      </w:r>
-      <w:r>
-        <w:rPr>
-          <w:rtl w:val="0"/>
-        </w:rPr>
-        <w:t xml:space="preserve">БП</w:t>
-      </w:r>
-      <w:r>
-        <w:rPr>
-          <w:rFonts w:ascii="Times New Roman" w:cs="Times New Roman" w:eastAsia="Times New Roman" w:hAnsi="Times New Roman"/>
-          <w:b w:val="0"/>
-          <w:i w:val="0"/>
-          <w:smallCaps w:val="0"/>
-          <w:strike w:val="0"/>
-          <w:color w:val="000000"/>
-          <w:sz w:val="24"/>
-          <w:szCs w:val="24"/>
-          <w:u w:val="none"/>
-          <w:vertAlign w:val="baseline"/>
-          <w:rtl w:val="0"/>
-        </w:rPr>
-        <w:t xml:space="preserve"> является Ubuntu Linux 7.5. Ubuntu является свободно распространяемым дистрибутивом Linux, основанным на \ дистрибутиве Debian Linux и совместимый с ним. </w:t>
-      </w:r>
-    </w:p>
-    <w:p>
-      <w:pPr>
-        <w:keepNext w:val="0"/>
-        <w:keepLines w:val="0"/>
-        <w:pageBreakBefore w:val="0"/>
-        <w:widowControl w:val="1"/>
-        <w:pBdr>
-          <w:top w:space="0" w:sz="0" w:val="nil"/>
-          <w:left w:space="0" w:sz="0" w:val="nil"/>
-          <w:bottom w:space="0" w:sz="0" w:val="nil"/>
-          <w:right w:space="0" w:sz="0" w:val="nil"/>
-          <w:between w:space="0" w:sz="0" w:val="nil"/>
-        </w:pBdr>
-        <w:shd w:fill="auto" w:val="clear"/>
-        <w:spacing w:after="0" w:before="0" w:line="360" w:lineRule="auto"/>
-        <w:ind w:left="0" w:right="0" w:firstLine="851"/>
-        <w:jc w:val="both"/>
-        <w:rPr>
-          <w:rFonts w:ascii="Times New Roman" w:cs="Times New Roman" w:eastAsia="Times New Roman" w:hAnsi="Times New Roman"/>
-          <w:b w:val="0"/>
-          <w:i w:val="0"/>
-          <w:smallCaps w:val="0"/>
-          <w:strike w:val="0"/>
-          <w:color w:val="000000"/>
-          <w:sz w:val="24"/>
-          <w:szCs w:val="24"/>
-          <w:u w:val="none"/>
-          <w:vertAlign w:val="baseline"/>
-        </w:rPr>
-      </w:pPr>
-      <w:r>
-        <w:rPr>
-          <w:rFonts w:ascii="Times New Roman" w:cs="Times New Roman" w:eastAsia="Times New Roman" w:hAnsi="Times New Roman"/>
-          <w:b w:val="0"/>
-          <w:i w:val="0"/>
-          <w:smallCaps w:val="0"/>
-          <w:strike w:val="0"/>
-          <w:color w:val="000000"/>
-          <w:sz w:val="24"/>
-          <w:szCs w:val="24"/>
-          <w:u w:val="none"/>
-          <w:vertAlign w:val="baseline"/>
-          <w:rtl w:val="0"/>
-        </w:rPr>
-        <w:t xml:space="preserve">Шаблон виртуальной машины на базе данной ОС должен использоваться для создания хостов всех компонентов </w:t>
-      </w:r>
-      <w:r>
-        <w:rPr>
-          <w:rtl w:val="0"/>
-        </w:rPr>
-        <w:t xml:space="preserve">БП</w:t>
-      </w:r>
-      <w:r>
-        <w:rPr>
-          <w:rFonts w:ascii="Times New Roman" w:cs="Times New Roman" w:eastAsia="Times New Roman" w:hAnsi="Times New Roman"/>
-          <w:b w:val="0"/>
-          <w:i w:val="0"/>
-          <w:smallCaps w:val="0"/>
-          <w:strike w:val="0"/>
-          <w:color w:val="000000"/>
-          <w:sz w:val="24"/>
-          <w:szCs w:val="24"/>
-          <w:u w:val="none"/>
-          <w:vertAlign w:val="baseline"/>
-          <w:rtl w:val="0"/>
-        </w:rPr>
-        <w:t xml:space="preserve">.</w:t>
+        <w:rPr/>
+      </w:pPr>
+      <w:r>
+        <w:rPr>
+          <w:rtl w:val="0"/>
+        </w:rPr>
       </w:r>
     </w:p>
     <w:p>
@@ -9375,8 +8626,8 @@
         <w:pStyle w:val="Heading6"/>
         <w:rPr/>
       </w:pPr>
-      <w:bookmarkStart w:colFirst="0" w:colLast="0" w:name="_heading=h.32hioqz" w:id="35"/>
-      <w:bookmarkEnd w:id="35"/>
+      <w:bookmarkStart w:colFirst="0" w:colLast="0" w:name="_heading=h.32hioqz" w:id="33"/>
+      <w:bookmarkEnd w:id="33"/>
       <w:r>
         <w:rPr>
           <w:rtl w:val="0"/>
@@ -9966,6 +9217,243 @@
         </w:rPr>
         <w:t xml:space="preserve">4.2.3.1.2 Требования к пользовательскому разделу «Каталог книг»</w:t>
       </w:r>
+      <w:r>
+        <w:rPr>
+          <w:rtl w:val="0"/>
+        </w:rPr>
+      </w:r>
+    </w:p>
+    <w:p>
+      <w:pPr>
+        <w:spacing w:after="120" w:before="60" w:line="259" w:lineRule="auto"/>
+        <w:ind w:firstLine="720"/>
+        <w:rPr/>
+      </w:pPr>
+      <w:r>
+        <w:rPr>
+          <w:rtl w:val="0"/>
+        </w:rPr>
+        <w:t xml:space="preserve">Раздел “Каталог книг” предназначен для поиска, просмотра и управления информацией о книгах, доступных в библиотеке. В этом разделе реализован набор функций для работы с данными о книгах, а также предоставлен доступ к ключевой информации для пользователей библиотеки.</w:t>
+      </w:r>
+    </w:p>
+    <w:p>
+      <w:pPr>
+        <w:spacing w:after="120" w:before="60" w:line="259" w:lineRule="auto"/>
+        <w:rPr/>
+      </w:pPr>
+      <w:r>
+        <w:rPr>
+          <w:rtl w:val="0"/>
+        </w:rPr>
+        <w:tab/>
+        <w:t xml:space="preserve">Функции работы с данными:</w:t>
+      </w:r>
+    </w:p>
+    <w:p>
+      <w:pPr>
+        <w:numPr>
+          <w:ilvl w:val="0"/>
+          <w:numId w:val="36"/>
+        </w:numPr>
+        <w:spacing w:after="0" w:afterAutospacing="0" w:before="60" w:line="259" w:lineRule="auto"/>
+        <w:ind w:left="1440" w:hanging="360"/>
+        <w:rPr>
+          <w:u w:val="none"/>
+        </w:rPr>
+      </w:pPr>
+      <w:r>
+        <w:rPr>
+          <w:rtl w:val="0"/>
+        </w:rPr>
+        <w:t xml:space="preserve">Поиск и фильтрация книг;</w:t>
+      </w:r>
+    </w:p>
+    <w:p>
+      <w:pPr>
+        <w:numPr>
+          <w:ilvl w:val="0"/>
+          <w:numId w:val="36"/>
+        </w:numPr>
+        <w:spacing w:after="0" w:afterAutospacing="0" w:before="0" w:beforeAutospacing="0" w:line="259" w:lineRule="auto"/>
+        <w:ind w:left="1440" w:hanging="360"/>
+        <w:rPr>
+          <w:u w:val="none"/>
+        </w:rPr>
+      </w:pPr>
+      <w:r>
+        <w:rPr>
+          <w:rtl w:val="0"/>
+        </w:rPr>
+        <w:t xml:space="preserve">Просмотр информации о книге;</w:t>
+      </w:r>
+    </w:p>
+    <w:p>
+      <w:pPr>
+        <w:numPr>
+          <w:ilvl w:val="0"/>
+          <w:numId w:val="36"/>
+        </w:numPr>
+        <w:spacing w:after="120" w:before="0" w:beforeAutospacing="0" w:line="259" w:lineRule="auto"/>
+        <w:ind w:left="1440" w:hanging="360"/>
+        <w:rPr>
+          <w:u w:val="none"/>
+        </w:rPr>
+      </w:pPr>
+      <w:r>
+        <w:rPr>
+          <w:rtl w:val="0"/>
+        </w:rPr>
+        <w:t xml:space="preserve">Внесение и редактирование данных пользователем имеющим роль “Модератор” или “Администратор”.</w:t>
+      </w:r>
+    </w:p>
+    <w:p>
+      <w:pPr>
+        <w:spacing w:after="120" w:before="60" w:line="259" w:lineRule="auto"/>
+        <w:ind w:left="0" w:firstLine="0"/>
+        <w:rPr/>
+      </w:pPr>
+      <w:r>
+        <w:rPr>
+          <w:rtl w:val="0"/>
+        </w:rPr>
+      </w:r>
+    </w:p>
+    <w:p>
+      <w:pPr>
+        <w:pStyle w:val="Heading6"/>
+        <w:rPr/>
+      </w:pPr>
+      <w:r>
+        <w:rPr>
+          <w:rtl w:val="0"/>
+        </w:rPr>
+        <w:t xml:space="preserve">4.2.3.1.3 Требования к пользовательскому разделу «Филиалы»</w:t>
+      </w:r>
+    </w:p>
+    <w:p>
+      <w:pPr>
+        <w:rPr/>
+      </w:pPr>
+      <w:r>
+        <w:rPr>
+          <w:rtl w:val="0"/>
+        </w:rPr>
+      </w:r>
+    </w:p>
+    <w:p>
+      <w:pPr>
+        <w:ind w:firstLine="720"/>
+        <w:rPr/>
+      </w:pPr>
+      <w:r>
+        <w:rPr>
+          <w:rtl w:val="0"/>
+        </w:rPr>
+        <w:t xml:space="preserve">Раздел “Филиалы” предназначен для управления и просмотра информации о филиалах библиотеки, где хранятся книги. Этот раздел позволяет пользователям эффективно управлять данными о филиалах и получать информацию о наличии книг в различных филиалах.</w:t>
+      </w:r>
+    </w:p>
+    <w:p>
+      <w:pPr>
+        <w:rPr/>
+      </w:pPr>
+      <w:r>
+        <w:rPr>
+          <w:rtl w:val="0"/>
+        </w:rPr>
+      </w:r>
+    </w:p>
+    <w:p>
+      <w:pPr>
+        <w:rPr/>
+      </w:pPr>
+      <w:r>
+        <w:rPr>
+          <w:rtl w:val="0"/>
+        </w:rPr>
+        <w:t xml:space="preserve">Функции работы с данными:</w:t>
+      </w:r>
+    </w:p>
+    <w:p>
+      <w:pPr>
+        <w:rPr/>
+      </w:pPr>
+      <w:r>
+        <w:rPr>
+          <w:rtl w:val="0"/>
+        </w:rPr>
+      </w:r>
+    </w:p>
+    <w:p>
+      <w:pPr>
+        <w:numPr>
+          <w:ilvl w:val="0"/>
+          <w:numId w:val="28"/>
+        </w:numPr>
+        <w:ind w:left="720" w:hanging="360"/>
+        <w:rPr>
+          <w:u w:val="none"/>
+        </w:rPr>
+      </w:pPr>
+      <w:r>
+        <w:rPr>
+          <w:rtl w:val="0"/>
+        </w:rPr>
+        <w:t xml:space="preserve">Просмотр списка филиалов;</w:t>
+      </w:r>
+    </w:p>
+    <w:p>
+      <w:pPr>
+        <w:numPr>
+          <w:ilvl w:val="0"/>
+          <w:numId w:val="28"/>
+        </w:numPr>
+        <w:ind w:left="720" w:hanging="360"/>
+        <w:rPr>
+          <w:u w:val="none"/>
+        </w:rPr>
+      </w:pPr>
+      <w:r>
+        <w:rPr>
+          <w:rtl w:val="0"/>
+        </w:rPr>
+        <w:t xml:space="preserve">Фильтрация по филиалу;</w:t>
+      </w:r>
+    </w:p>
+    <w:p>
+      <w:pPr>
+        <w:numPr>
+          <w:ilvl w:val="0"/>
+          <w:numId w:val="28"/>
+        </w:numPr>
+        <w:ind w:left="720" w:hanging="360"/>
+        <w:rPr>
+          <w:u w:val="none"/>
+        </w:rPr>
+      </w:pPr>
+      <w:r>
+        <w:rPr>
+          <w:rtl w:val="0"/>
+        </w:rPr>
+        <w:t xml:space="preserve">Просмотр информации о книгах в филиале;</w:t>
+      </w:r>
+    </w:p>
+    <w:p>
+      <w:pPr>
+        <w:numPr>
+          <w:ilvl w:val="0"/>
+          <w:numId w:val="28"/>
+        </w:numPr>
+        <w:ind w:left="720" w:hanging="360"/>
+        <w:rPr>
+          <w:u w:val="none"/>
+        </w:rPr>
+      </w:pPr>
+      <w:r>
+        <w:rPr>
+          <w:rtl w:val="0"/>
+        </w:rPr>
+        <w:t xml:space="preserve">Добавление и редактирование информации о филиалах пользователем имеющим роль “Модератор” или “Администратор”.</w:t>
+      </w:r>
     </w:p>
     <w:p>
       <w:pPr>
@@ -10002,6 +9490,129 @@
         <w:rPr>
           <w:rtl w:val="0"/>
         </w:rPr>
+      </w:r>
+    </w:p>
+    <w:p>
+      <w:pPr>
+        <w:pStyle w:val="Heading6"/>
+        <w:rPr/>
+      </w:pPr>
+      <w:r>
+        <w:rPr>
+          <w:rtl w:val="0"/>
+        </w:rPr>
+        <w:t xml:space="preserve">4.2.3.1.4 Требования к пользовательскому разделу «Авторы и издательства»</w:t>
+      </w:r>
+    </w:p>
+    <w:p>
+      <w:pPr>
+        <w:ind w:firstLine="720"/>
+        <w:rPr/>
+      </w:pPr>
+      <w:r>
+        <w:rPr>
+          <w:rtl w:val="0"/>
+        </w:rPr>
+        <w:t xml:space="preserve">Раздел “Авторы и издательства” предназначен для управления и просмотра информации об авторах и издательствах, представленных в библиотеке. Этот раздел позволяет пользователям находить и фильтровать данные, а также просматривать книги, связанные с конкретными авторами или издательствами.</w:t>
+      </w:r>
+    </w:p>
+    <w:p>
+      <w:pPr>
+        <w:rPr/>
+      </w:pPr>
+      <w:r>
+        <w:rPr>
+          <w:rtl w:val="0"/>
+        </w:rPr>
+      </w:r>
+    </w:p>
+    <w:p>
+      <w:pPr>
+        <w:ind w:left="0" w:firstLine="0"/>
+        <w:rPr/>
+      </w:pPr>
+      <w:r>
+        <w:rPr>
+          <w:rtl w:val="0"/>
+        </w:rPr>
+        <w:t xml:space="preserve">Функции работы с данными:</w:t>
+      </w:r>
+    </w:p>
+    <w:p>
+      <w:pPr>
+        <w:numPr>
+          <w:ilvl w:val="0"/>
+          <w:numId w:val="16"/>
+        </w:numPr>
+        <w:ind w:left="720" w:hanging="360"/>
+        <w:rPr>
+          <w:u w:val="none"/>
+        </w:rPr>
+      </w:pPr>
+      <w:r>
+        <w:rPr>
+          <w:rtl w:val="0"/>
+        </w:rPr>
+        <w:t xml:space="preserve">Список авторов и издательств;</w:t>
+      </w:r>
+    </w:p>
+    <w:p>
+      <w:pPr>
+        <w:numPr>
+          <w:ilvl w:val="0"/>
+          <w:numId w:val="16"/>
+        </w:numPr>
+        <w:ind w:left="720" w:hanging="360"/>
+        <w:rPr>
+          <w:u w:val="none"/>
+        </w:rPr>
+      </w:pPr>
+      <w:r>
+        <w:rPr>
+          <w:rtl w:val="0"/>
+        </w:rPr>
+        <w:t xml:space="preserve">Поиск и фильтрация;</w:t>
+      </w:r>
+    </w:p>
+    <w:p>
+      <w:pPr>
+        <w:numPr>
+          <w:ilvl w:val="0"/>
+          <w:numId w:val="16"/>
+        </w:numPr>
+        <w:ind w:left="720" w:hanging="360"/>
+        <w:rPr>
+          <w:u w:val="none"/>
+        </w:rPr>
+      </w:pPr>
+      <w:r>
+        <w:rPr>
+          <w:rtl w:val="0"/>
+        </w:rPr>
+        <w:t xml:space="preserve">Просмотр книг, связанных с авторами и издательствами.</w:t>
+      </w:r>
+    </w:p>
+    <w:p>
+      <w:pPr>
+        <w:ind w:left="0" w:firstLine="0"/>
+        <w:rPr/>
+      </w:pPr>
+      <w:r>
+        <w:rPr>
+          <w:rtl w:val="0"/>
+        </w:rPr>
+      </w:r>
+    </w:p>
+    <w:p>
+      <w:pPr>
+        <w:pStyle w:val="Heading6"/>
+        <w:rPr/>
+      </w:pPr>
+      <w:r>
+        <w:rPr>
+          <w:rtl w:val="0"/>
+        </w:rPr>
+        <w:t xml:space="preserve">4.2.3.1.5 Требования к пользовательскому разделу «Учебные факультеты»</w:t>
       </w:r>
     </w:p>
     <w:p>
@@ -10031,448 +9642,6 @@
     </w:p>
     <w:p>
       <w:pPr>
-        <w:keepNext w:val="0"/>
-        <w:keepLines w:val="0"/>
-        <w:pageBreakBefore w:val="0"/>
-        <w:widowControl w:val="1"/>
-        <w:pBdr>
-          <w:top w:space="0" w:sz="0" w:val="nil"/>
-          <w:left w:space="0" w:sz="0" w:val="nil"/>
-          <w:bottom w:space="0" w:sz="0" w:val="nil"/>
-          <w:right w:space="0" w:sz="0" w:val="nil"/>
-          <w:between w:space="0" w:sz="0" w:val="nil"/>
-        </w:pBdr>
-        <w:shd w:fill="auto" w:val="clear"/>
-        <w:spacing w:after="120" w:before="60" w:line="259" w:lineRule="auto"/>
-        <w:ind w:left="0" w:right="0" w:firstLine="0"/>
-        <w:jc w:val="both"/>
-        <w:rPr/>
-      </w:pPr>
-      <w:r>
-        <w:rPr>
-          <w:rtl w:val="0"/>
-        </w:rPr>
-      </w:r>
-    </w:p>
-    <w:p>
-      <w:pPr>
-        <w:spacing w:after="120" w:before="60" w:line="259" w:lineRule="auto"/>
-        <w:ind w:firstLine="720"/>
-        <w:rPr/>
-      </w:pPr>
-      <w:r>
-        <w:rPr>
-          <w:rtl w:val="0"/>
-        </w:rPr>
-        <w:t xml:space="preserve">Раздел “Каталог книг” предназначен для поиска, просмотра и управления информацией о книгах, доступных в библиотеке. В этом разделе реализован набор функций для работы с данными о книгах, а также предоставлен доступ к ключевой информации для пользователей библиотеки.</w:t>
-      </w:r>
-    </w:p>
-    <w:p>
-      <w:pPr>
-        <w:spacing w:after="120" w:before="60" w:line="259" w:lineRule="auto"/>
-        <w:rPr/>
-      </w:pPr>
-      <w:r>
-        <w:rPr>
-          <w:rtl w:val="0"/>
-        </w:rPr>
-        <w:tab/>
-        <w:t xml:space="preserve">Функции работы с данными:</w:t>
-      </w:r>
-    </w:p>
-    <w:p>
-      <w:pPr>
-        <w:numPr>
-          <w:ilvl w:val="0"/>
-          <w:numId w:val="36"/>
-        </w:numPr>
-        <w:spacing w:after="0" w:afterAutospacing="0" w:before="60" w:line="259" w:lineRule="auto"/>
-        <w:ind w:left="1440" w:hanging="360"/>
-        <w:rPr>
-          <w:u w:val="none"/>
-        </w:rPr>
-      </w:pPr>
-      <w:r>
-        <w:rPr>
-          <w:rtl w:val="0"/>
-        </w:rPr>
-        <w:t xml:space="preserve">Поиск и фильтрация книг;</w:t>
-      </w:r>
-    </w:p>
-    <w:p>
-      <w:pPr>
-        <w:numPr>
-          <w:ilvl w:val="0"/>
-          <w:numId w:val="36"/>
-        </w:numPr>
-        <w:spacing w:after="0" w:afterAutospacing="0" w:before="0" w:beforeAutospacing="0" w:line="259" w:lineRule="auto"/>
-        <w:ind w:left="1440" w:hanging="360"/>
-        <w:rPr>
-          <w:u w:val="none"/>
-        </w:rPr>
-      </w:pPr>
-      <w:r>
-        <w:rPr>
-          <w:rtl w:val="0"/>
-        </w:rPr>
-        <w:t xml:space="preserve">Просмотр информации о книге;</w:t>
-      </w:r>
-    </w:p>
-    <w:p>
-      <w:pPr>
-        <w:numPr>
-          <w:ilvl w:val="0"/>
-          <w:numId w:val="36"/>
-        </w:numPr>
-        <w:spacing w:after="120" w:before="0" w:beforeAutospacing="0" w:line="259" w:lineRule="auto"/>
-        <w:ind w:left="1440" w:hanging="360"/>
-        <w:rPr>
-          <w:u w:val="none"/>
-        </w:rPr>
-      </w:pPr>
-      <w:r>
-        <w:rPr>
-          <w:rtl w:val="0"/>
-        </w:rPr>
-        <w:t xml:space="preserve">Внесение и редактирование данных пользователем имеющим роль “Модератор” или “Администратор”.</w:t>
-      </w:r>
-    </w:p>
-    <w:p>
-      <w:pPr>
-        <w:spacing w:after="120" w:before="60" w:line="259" w:lineRule="auto"/>
-        <w:ind w:left="0" w:firstLine="0"/>
-        <w:rPr/>
-      </w:pPr>
-      <w:r>
-        <w:rPr>
-          <w:rtl w:val="0"/>
-        </w:rPr>
-      </w:r>
-    </w:p>
-    <w:p>
-      <w:pPr>
-        <w:pStyle w:val="Heading6"/>
-        <w:rPr/>
-      </w:pPr>
-      <w:r>
-        <w:rPr>
-          <w:rtl w:val="0"/>
-        </w:rPr>
-        <w:t xml:space="preserve">4.2.3.1.3 Требования к пользовательскому разделу «Филиалы»</w:t>
-      </w:r>
-    </w:p>
-    <w:p>
-      <w:pPr>
-        <w:rPr/>
-      </w:pPr>
-      <w:r>
-        <w:rPr>
-          <w:rtl w:val="0"/>
-        </w:rPr>
-      </w:r>
-    </w:p>
-    <w:p>
-      <w:pPr>
-        <w:ind w:firstLine="720"/>
-        <w:rPr/>
-      </w:pPr>
-      <w:r>
-        <w:rPr>
-          <w:rtl w:val="0"/>
-        </w:rPr>
-        <w:t xml:space="preserve">Раздел “Филиалы” предназначен для управления и просмотра информации о филиалах библиотеки, где хранятся книги. Этот раздел позволяет пользователям эффективно управлять данными о филиалах и получать информацию о наличии книг в различных филиалах.</w:t>
-      </w:r>
-    </w:p>
-    <w:p>
-      <w:pPr>
-        <w:rPr/>
-      </w:pPr>
-      <w:r>
-        <w:rPr>
-          <w:rtl w:val="0"/>
-        </w:rPr>
-      </w:r>
-    </w:p>
-    <w:p>
-      <w:pPr>
-        <w:rPr/>
-      </w:pPr>
-      <w:r>
-        <w:rPr>
-          <w:rtl w:val="0"/>
-        </w:rPr>
-        <w:t xml:space="preserve">Функции работы с данными:</w:t>
-      </w:r>
-    </w:p>
-    <w:p>
-      <w:pPr>
-        <w:rPr/>
-      </w:pPr>
-      <w:r>
-        <w:rPr>
-          <w:rtl w:val="0"/>
-        </w:rPr>
-      </w:r>
-    </w:p>
-    <w:p>
-      <w:pPr>
-        <w:numPr>
-          <w:ilvl w:val="0"/>
-          <w:numId w:val="28"/>
-        </w:numPr>
-        <w:ind w:left="720" w:hanging="360"/>
-        <w:rPr>
-          <w:u w:val="none"/>
-        </w:rPr>
-      </w:pPr>
-      <w:r>
-        <w:rPr>
-          <w:rtl w:val="0"/>
-        </w:rPr>
-        <w:t xml:space="preserve">Просмотр списка филиалов;</w:t>
-      </w:r>
-    </w:p>
-    <w:p>
-      <w:pPr>
-        <w:numPr>
-          <w:ilvl w:val="0"/>
-          <w:numId w:val="28"/>
-        </w:numPr>
-        <w:ind w:left="720" w:hanging="360"/>
-        <w:rPr>
-          <w:u w:val="none"/>
-        </w:rPr>
-      </w:pPr>
-      <w:r>
-        <w:rPr>
-          <w:rtl w:val="0"/>
-        </w:rPr>
-        <w:t xml:space="preserve">Фильтрация по филиалу;</w:t>
-      </w:r>
-    </w:p>
-    <w:p>
-      <w:pPr>
-        <w:numPr>
-          <w:ilvl w:val="0"/>
-          <w:numId w:val="28"/>
-        </w:numPr>
-        <w:ind w:left="720" w:hanging="360"/>
-        <w:rPr>
-          <w:u w:val="none"/>
-        </w:rPr>
-      </w:pPr>
-      <w:r>
-        <w:rPr>
-          <w:rtl w:val="0"/>
-        </w:rPr>
-        <w:t xml:space="preserve">Просмотр информации о книгах в филиале;</w:t>
-      </w:r>
-    </w:p>
-    <w:p>
-      <w:pPr>
-        <w:numPr>
-          <w:ilvl w:val="0"/>
-          <w:numId w:val="28"/>
-        </w:numPr>
-        <w:ind w:left="720" w:hanging="360"/>
-        <w:rPr>
-          <w:u w:val="none"/>
-        </w:rPr>
-      </w:pPr>
-      <w:r>
-        <w:rPr>
-          <w:rtl w:val="0"/>
-        </w:rPr>
-        <w:t xml:space="preserve">Добавление и редактирование информации о филиалах пользователем имеющим роль “Модератор” или “Администратор”.</w:t>
-      </w:r>
-    </w:p>
-    <w:p>
-      <w:pPr>
-        <w:keepNext w:val="0"/>
-        <w:keepLines w:val="0"/>
-        <w:pageBreakBefore w:val="0"/>
-        <w:widowControl w:val="1"/>
-        <w:pBdr>
-          <w:top w:space="0" w:sz="0" w:val="nil"/>
-          <w:left w:space="0" w:sz="0" w:val="nil"/>
-          <w:bottom w:space="0" w:sz="0" w:val="nil"/>
-          <w:right w:space="0" w:sz="0" w:val="nil"/>
-          <w:between w:space="0" w:sz="0" w:val="nil"/>
-        </w:pBdr>
-        <w:shd w:fill="auto" w:val="clear"/>
-        <w:spacing w:after="120" w:before="60" w:line="259" w:lineRule="auto"/>
-        <w:ind w:left="0" w:right="0" w:firstLine="0"/>
-        <w:jc w:val="both"/>
-        <w:rPr>
-          <w:rFonts w:ascii="Times New Roman" w:cs="Times New Roman" w:eastAsia="Times New Roman" w:hAnsi="Times New Roman"/>
-          <w:b w:val="0"/>
-          <w:i w:val="0"/>
-          <w:smallCaps w:val="0"/>
-          <w:strike w:val="0"/>
-          <w:color w:val="000000"/>
-          <w:sz w:val="24"/>
-          <w:szCs w:val="24"/>
-          <w:u w:val="none"/>
-          <w:shd w:fill="auto" w:val="clear"/>
-          <w:vertAlign w:val="baseline"/>
-        </w:rPr>
-      </w:pPr>
-      <w:r>
-        <w:rPr>
-          <w:rtl w:val="0"/>
-        </w:rPr>
-      </w:r>
-    </w:p>
-    <w:p>
-      <w:pPr>
-        <w:pStyle w:val="Heading6"/>
-        <w:rPr/>
-      </w:pPr>
-      <w:r>
-        <w:rPr>
-          <w:rtl w:val="0"/>
-        </w:rPr>
-        <w:t xml:space="preserve">4.2.3.1.4 Требования к пользовательскому разделу «Авторы и издательства»</w:t>
-      </w:r>
-    </w:p>
-    <w:p>
-      <w:pPr>
-        <w:ind w:firstLine="720"/>
-        <w:rPr/>
-      </w:pPr>
-      <w:r>
-        <w:rPr>
-          <w:rtl w:val="0"/>
-        </w:rPr>
-        <w:t xml:space="preserve">Раздел “Авторы и издательства” предназначен для управления и просмотра информации об авторах и издательствах, представленных в библиотеке. Этот раздел позволяет пользователям находить и фильтровать данные, а также просматривать книги, связанные с конкретными авторами или издательствами.</w:t>
-      </w:r>
-    </w:p>
-    <w:p>
-      <w:pPr>
-        <w:rPr/>
-      </w:pPr>
-      <w:r>
-        <w:rPr>
-          <w:rtl w:val="0"/>
-        </w:rPr>
-      </w:r>
-    </w:p>
-    <w:p>
-      <w:pPr>
-        <w:ind w:left="0" w:firstLine="0"/>
-        <w:rPr/>
-      </w:pPr>
-      <w:r>
-        <w:rPr>
-          <w:rtl w:val="0"/>
-        </w:rPr>
-        <w:t xml:space="preserve">Функции работы с данными:</w:t>
-      </w:r>
-    </w:p>
-    <w:p>
-      <w:pPr>
-        <w:numPr>
-          <w:ilvl w:val="0"/>
-          <w:numId w:val="16"/>
-        </w:numPr>
-        <w:ind w:left="720" w:hanging="360"/>
-        <w:rPr>
-          <w:u w:val="none"/>
-        </w:rPr>
-      </w:pPr>
-      <w:r>
-        <w:rPr>
-          <w:rtl w:val="0"/>
-        </w:rPr>
-        <w:t xml:space="preserve">Список авторов и издательств;</w:t>
-      </w:r>
-    </w:p>
-    <w:p>
-      <w:pPr>
-        <w:numPr>
-          <w:ilvl w:val="0"/>
-          <w:numId w:val="16"/>
-        </w:numPr>
-        <w:ind w:left="720" w:hanging="360"/>
-        <w:rPr>
-          <w:u w:val="none"/>
-        </w:rPr>
-      </w:pPr>
-      <w:r>
-        <w:rPr>
-          <w:rtl w:val="0"/>
-        </w:rPr>
-        <w:t xml:space="preserve">Поиск и фильтрация;</w:t>
-      </w:r>
-    </w:p>
-    <w:p>
-      <w:pPr>
-        <w:numPr>
-          <w:ilvl w:val="0"/>
-          <w:numId w:val="16"/>
-        </w:numPr>
-        <w:ind w:left="720" w:hanging="360"/>
-        <w:rPr>
-          <w:u w:val="none"/>
-        </w:rPr>
-      </w:pPr>
-      <w:r>
-        <w:rPr>
-          <w:rtl w:val="0"/>
-        </w:rPr>
-        <w:t xml:space="preserve">Просмотр книг, связанных с авторами и издательствами.</w:t>
-      </w:r>
-    </w:p>
-    <w:p>
-      <w:pPr>
-        <w:ind w:left="0" w:firstLine="0"/>
-        <w:rPr/>
-      </w:pPr>
-      <w:r>
-        <w:rPr>
-          <w:rtl w:val="0"/>
-        </w:rPr>
-      </w:r>
-    </w:p>
-    <w:p>
-      <w:pPr>
-        <w:pStyle w:val="Heading6"/>
-        <w:rPr/>
-      </w:pPr>
-      <w:r>
-        <w:rPr>
-          <w:rtl w:val="0"/>
-        </w:rPr>
-        <w:t xml:space="preserve">4.2.3.1.5 Требования к пользовательскому разделу «Учебные факультеты»</w:t>
-      </w:r>
-    </w:p>
-    <w:p>
-      <w:pPr>
-        <w:keepNext w:val="0"/>
-        <w:keepLines w:val="0"/>
-        <w:pageBreakBefore w:val="0"/>
-        <w:widowControl w:val="1"/>
-        <w:pBdr>
-          <w:top w:space="0" w:sz="0" w:val="nil"/>
-          <w:left w:space="0" w:sz="0" w:val="nil"/>
-          <w:bottom w:space="0" w:sz="0" w:val="nil"/>
-          <w:right w:space="0" w:sz="0" w:val="nil"/>
-          <w:between w:space="0" w:sz="0" w:val="nil"/>
-        </w:pBdr>
-        <w:shd w:fill="auto" w:val="clear"/>
-        <w:spacing w:after="120" w:before="60" w:line="259" w:lineRule="auto"/>
-        <w:ind w:left="0" w:right="0" w:firstLine="0"/>
-        <w:jc w:val="both"/>
-        <w:rPr/>
-      </w:pPr>
-      <w:r>
-        <w:rPr>
-          <w:rtl w:val="0"/>
-        </w:rPr>
-      </w:r>
-    </w:p>
-    <w:p>
-      <w:pPr>
         <w:spacing w:after="120" w:before="60" w:line="259" w:lineRule="auto"/>
         <w:ind w:firstLine="720"/>
         <w:rPr/>
@@ -10580,8 +9749,8 @@
         <w:pStyle w:val="Heading6"/>
         <w:rPr/>
       </w:pPr>
-      <w:bookmarkStart w:colFirst="0" w:colLast="0" w:name="_heading=h.c5c8qjick9xr" w:id="36"/>
-      <w:bookmarkEnd w:id="36"/>
+      <w:bookmarkStart w:colFirst="0" w:colLast="0" w:name="_heading=h.c5c8qjick9xr" w:id="34"/>
+      <w:bookmarkEnd w:id="34"/>
       <w:r>
         <w:rPr>
           <w:rtl w:val="0"/>
@@ -10674,8 +9843,21 @@
         <w:pStyle w:val="Heading6"/>
         <w:rPr/>
       </w:pPr>
-      <w:bookmarkStart w:colFirst="0" w:colLast="0" w:name="_heading=h.jdyxrp41b2aw" w:id="37"/>
-      <w:bookmarkEnd w:id="37"/>
+      <w:bookmarkStart w:colFirst="0" w:colLast="0" w:name="_heading=h.9ntbfuz5wvc" w:id="35"/>
+      <w:bookmarkEnd w:id="35"/>
+      <w:r>
+        <w:rPr>
+          <w:rtl w:val="0"/>
+        </w:rPr>
+      </w:r>
+    </w:p>
+    <w:p>
+      <w:pPr>
+        <w:pStyle w:val="Heading6"/>
+        <w:rPr/>
+      </w:pPr>
+      <w:bookmarkStart w:colFirst="0" w:colLast="0" w:name="_heading=h.jdyxrp41b2aw" w:id="36"/>
+      <w:bookmarkEnd w:id="36"/>
       <w:r>
         <w:rPr>
           <w:rtl w:val="0"/>
@@ -10890,8 +10072,8 @@
         <w:pStyle w:val="Heading6"/>
         <w:rPr/>
       </w:pPr>
-      <w:bookmarkStart w:colFirst="0" w:colLast="0" w:name="_heading=h.in5qw8erbz5d" w:id="38"/>
-      <w:bookmarkEnd w:id="38"/>
+      <w:bookmarkStart w:colFirst="0" w:colLast="0" w:name="_heading=h.in5qw8erbz5d" w:id="37"/>
+      <w:bookmarkEnd w:id="37"/>
       <w:r>
         <w:rPr>
           <w:rtl w:val="0"/>
@@ -11026,8 +10208,8 @@
         <w:pStyle w:val="Heading6"/>
         <w:rPr/>
       </w:pPr>
-      <w:bookmarkStart w:colFirst="0" w:colLast="0" w:name="_heading=h.k72n9wqbogdr" w:id="39"/>
-      <w:bookmarkEnd w:id="39"/>
+      <w:bookmarkStart w:colFirst="0" w:colLast="0" w:name="_heading=h.k72n9wqbogdr" w:id="38"/>
+      <w:bookmarkEnd w:id="38"/>
       <w:r>
         <w:rPr>
           <w:rtl w:val="0"/>
@@ -11177,8 +10359,8 @@
         </w:tabs>
         <w:rPr/>
       </w:pPr>
-      <w:bookmarkStart w:colFirst="0" w:colLast="0" w:name="_heading=h.1hmsyys" w:id="40"/>
-      <w:bookmarkEnd w:id="40"/>
+      <w:bookmarkStart w:colFirst="0" w:colLast="0" w:name="_heading=h.1hmsyys" w:id="39"/>
+      <w:bookmarkEnd w:id="39"/>
       <w:r>
         <w:rPr>
           <w:rtl w:val="0"/>
@@ -11303,8 +10485,8 @@
         </w:tabs>
         <w:rPr/>
       </w:pPr>
-      <w:bookmarkStart w:colFirst="0" w:colLast="0" w:name="_heading=h.41mghml" w:id="41"/>
-      <w:bookmarkEnd w:id="41"/>
+      <w:bookmarkStart w:colFirst="0" w:colLast="0" w:name="_heading=h.41mghml" w:id="40"/>
+      <w:bookmarkEnd w:id="40"/>
       <w:r>
         <w:rPr>
           <w:rtl w:val="0"/>
@@ -13572,8 +12754,8 @@
         </w:tabs>
         <w:rPr/>
       </w:pPr>
-      <w:bookmarkStart w:colFirst="0" w:colLast="0" w:name="_heading=h.2grqrue" w:id="42"/>
-      <w:bookmarkEnd w:id="42"/>
+      <w:bookmarkStart w:colFirst="0" w:colLast="0" w:name="_heading=h.2grqrue" w:id="41"/>
+      <w:bookmarkEnd w:id="41"/>
       <w:r>
         <w:rPr>
           <w:rtl w:val="0"/>
@@ -14867,8 +14049,8 @@
         <w:pStyle w:val="Heading6"/>
         <w:rPr/>
       </w:pPr>
-      <w:bookmarkStart w:colFirst="0" w:colLast="0" w:name="_heading=h.1v1yuxt" w:id="43"/>
-      <w:bookmarkEnd w:id="43"/>
+      <w:bookmarkStart w:colFirst="0" w:colLast="0" w:name="_heading=h.1v1yuxt" w:id="42"/>
+      <w:bookmarkEnd w:id="42"/>
       <w:r>
         <w:rPr>
           <w:rtl w:val="0"/>
@@ -15031,8 +14213,8 @@
         </w:tabs>
         <w:rPr/>
       </w:pPr>
-      <w:bookmarkStart w:colFirst="0" w:colLast="0" w:name="_heading=h.4f1mdlm" w:id="44"/>
-      <w:bookmarkEnd w:id="44"/>
+      <w:bookmarkStart w:colFirst="0" w:colLast="0" w:name="_heading=h.4f1mdlm" w:id="43"/>
+      <w:bookmarkEnd w:id="43"/>
       <w:r>
         <w:rPr>
           <w:rtl w:val="0"/>
@@ -15208,8 +14390,8 @@
         </w:tabs>
         <w:rPr/>
       </w:pPr>
-      <w:bookmarkStart w:colFirst="0" w:colLast="0" w:name="_heading=h.2u6wntf" w:id="45"/>
-      <w:bookmarkEnd w:id="45"/>
+      <w:bookmarkStart w:colFirst="0" w:colLast="0" w:name="_heading=h.2u6wntf" w:id="44"/>
+      <w:bookmarkEnd w:id="44"/>
       <w:r>
         <w:rPr>
           <w:rtl w:val="0"/>
@@ -15278,8 +14460,8 @@
         </w:tabs>
         <w:rPr/>
       </w:pPr>
-      <w:bookmarkStart w:colFirst="0" w:colLast="0" w:name="_heading=h.19c6y18" w:id="46"/>
-      <w:bookmarkEnd w:id="46"/>
+      <w:bookmarkStart w:colFirst="0" w:colLast="0" w:name="_heading=h.19c6y18" w:id="45"/>
+      <w:bookmarkEnd w:id="45"/>
       <w:r>
         <w:rPr>
           <w:rtl w:val="0"/>
@@ -16095,8 +15277,8 @@
           <w:highlight w:val="white"/>
         </w:rPr>
       </w:pPr>
-      <w:bookmarkStart w:colFirst="0" w:colLast="0" w:name="_heading=h.3tbugp1" w:id="47"/>
-      <w:bookmarkEnd w:id="47"/>
+      <w:bookmarkStart w:colFirst="0" w:colLast="0" w:name="_heading=h.3tbugp1" w:id="46"/>
+      <w:bookmarkEnd w:id="46"/>
       <w:r>
         <w:rPr>
           <w:highlight w:val="white"/>
@@ -16274,8 +15456,8 @@
         <w:pStyle w:val="Heading1"/>
         <w:rPr/>
       </w:pPr>
-      <w:bookmarkStart w:colFirst="0" w:colLast="0" w:name="_heading=h.nmf14n" w:id="48"/>
-      <w:bookmarkEnd w:id="48"/>
+      <w:bookmarkStart w:colFirst="0" w:colLast="0" w:name="_heading=h.nmf14n" w:id="47"/>
+      <w:bookmarkEnd w:id="47"/>
       <w:r>
         <w:rPr>
           <w:rtl w:val="0"/>
@@ -17405,7 +16587,7 @@
                 <w:szCs w:val="28"/>
                 <w:rtl w:val="0"/>
               </w:rPr>
-              <w:t xml:space="preserve">15.05.2024</w:t>
+              <w:t xml:space="preserve">15.05.2025</w:t>
             </w:r>
           </w:p>
         </w:tc>
@@ -17745,7 +16927,7 @@
                 <w:szCs w:val="28"/>
                 <w:rtl w:val="0"/>
               </w:rPr>
-              <w:t xml:space="preserve">01.10.2024</w:t>
+              <w:t xml:space="preserve">01.10.2025</w:t>
             </w:r>
           </w:p>
         </w:tc>
@@ -17977,7 +17159,7 @@
                 <w:szCs w:val="28"/>
                 <w:rtl w:val="0"/>
               </w:rPr>
-              <w:t xml:space="preserve">21.12.2024</w:t>
+              <w:t xml:space="preserve">21.12.2025</w:t>
             </w:r>
           </w:p>
         </w:tc>
@@ -18111,8 +17293,8 @@
         <w:pStyle w:val="Heading1"/>
         <w:rPr/>
       </w:pPr>
-      <w:bookmarkStart w:colFirst="0" w:colLast="0" w:name="_heading=h.37m2jsg" w:id="49"/>
-      <w:bookmarkEnd w:id="49"/>
+      <w:bookmarkStart w:colFirst="0" w:colLast="0" w:name="_heading=h.37m2jsg" w:id="48"/>
+      <w:bookmarkEnd w:id="48"/>
       <w:r>
         <w:rPr>
           <w:rtl w:val="0"/>
@@ -18129,8 +17311,8 @@
         <w:ind w:left="426" w:firstLine="0"/>
         <w:rPr/>
       </w:pPr>
-      <w:bookmarkStart w:colFirst="0" w:colLast="0" w:name="_heading=h.1mrcu09" w:id="50"/>
-      <w:bookmarkEnd w:id="50"/>
+      <w:bookmarkStart w:colFirst="0" w:colLast="0" w:name="_heading=h.1mrcu09" w:id="49"/>
+      <w:bookmarkEnd w:id="49"/>
       <w:r>
         <w:rPr>
           <w:rtl w:val="0"/>
@@ -18567,8 +17749,8 @@
         <w:ind w:left="426" w:firstLine="0"/>
         <w:rPr/>
       </w:pPr>
-      <w:bookmarkStart w:colFirst="0" w:colLast="0" w:name="_heading=h.46r0co2" w:id="51"/>
-      <w:bookmarkEnd w:id="51"/>
+      <w:bookmarkStart w:colFirst="0" w:colLast="0" w:name="_heading=h.46r0co2" w:id="50"/>
+      <w:bookmarkEnd w:id="50"/>
       <w:r>
         <w:rPr>
           <w:rtl w:val="0"/>
@@ -18657,8 +17839,8 @@
         <w:ind w:left="426" w:firstLine="0"/>
         <w:rPr/>
       </w:pPr>
-      <w:bookmarkStart w:colFirst="0" w:colLast="0" w:name="_heading=h.2lwamvv" w:id="52"/>
-      <w:bookmarkEnd w:id="52"/>
+      <w:bookmarkStart w:colFirst="0" w:colLast="0" w:name="_heading=h.2lwamvv" w:id="51"/>
+      <w:bookmarkEnd w:id="51"/>
       <w:r>
         <w:rPr>
           <w:rtl w:val="0"/>
@@ -18724,8 +17906,8 @@
         <w:ind w:left="426" w:firstLine="0"/>
         <w:rPr/>
       </w:pPr>
-      <w:bookmarkStart w:colFirst="0" w:colLast="0" w:name="_heading=h.111kx3o" w:id="53"/>
-      <w:bookmarkEnd w:id="53"/>
+      <w:bookmarkStart w:colFirst="0" w:colLast="0" w:name="_heading=h.111kx3o" w:id="52"/>
+      <w:bookmarkEnd w:id="52"/>
       <w:r>
         <w:rPr>
           <w:rtl w:val="0"/>
@@ -19033,8 +18215,8 @@
         <w:ind w:left="426" w:firstLine="0"/>
         <w:rPr/>
       </w:pPr>
-      <w:bookmarkStart w:colFirst="0" w:colLast="0" w:name="_heading=h.3l18frh" w:id="54"/>
-      <w:bookmarkEnd w:id="54"/>
+      <w:bookmarkStart w:colFirst="0" w:colLast="0" w:name="_heading=h.3l18frh" w:id="53"/>
+      <w:bookmarkEnd w:id="53"/>
       <w:r>
         <w:rPr>
           <w:rtl w:val="0"/>
@@ -19293,8 +18475,8 @@
         <w:ind w:left="426" w:firstLine="0"/>
         <w:rPr/>
       </w:pPr>
-      <w:bookmarkStart w:colFirst="0" w:colLast="0" w:name="_heading=h.206ipza" w:id="55"/>
-      <w:bookmarkEnd w:id="55"/>
+      <w:bookmarkStart w:colFirst="0" w:colLast="0" w:name="_heading=h.206ipza" w:id="54"/>
+      <w:bookmarkEnd w:id="54"/>
       <w:r>
         <w:rPr>
           <w:rtl w:val="0"/>
@@ -19625,8 +18807,8 @@
         <w:ind w:left="426" w:firstLine="0"/>
         <w:rPr/>
       </w:pPr>
-      <w:bookmarkStart w:colFirst="0" w:colLast="0" w:name="_heading=h.4k668n3" w:id="56"/>
-      <w:bookmarkEnd w:id="56"/>
+      <w:bookmarkStart w:colFirst="0" w:colLast="0" w:name="_heading=h.4k668n3" w:id="55"/>
+      <w:bookmarkEnd w:id="55"/>
       <w:r>
         <w:rPr>
           <w:rtl w:val="0"/>
@@ -19792,8 +18974,8 @@
         <w:pStyle w:val="Heading1"/>
         <w:rPr/>
       </w:pPr>
-      <w:bookmarkStart w:colFirst="0" w:colLast="0" w:name="_heading=h.2zbgiuw" w:id="57"/>
-      <w:bookmarkEnd w:id="57"/>
+      <w:bookmarkStart w:colFirst="0" w:colLast="0" w:name="_heading=h.2zbgiuw" w:id="56"/>
+      <w:bookmarkEnd w:id="56"/>
       <w:r>
         <w:rPr>
           <w:rtl w:val="0"/>
@@ -19934,116 +19116,6 @@
                 <w:rtl w:val="0"/>
               </w:rPr>
               <w:t xml:space="preserve">Определение</w:t>
-            </w:r>
-          </w:p>
-        </w:tc>
-      </w:tr>
-      <w:tr>
-        <w:trPr>
-          <w:cantSplit w:val="0"/>
-          <w:trHeight w:val="375" w:hRule="atLeast"/>
-          <w:tblHeader w:val="0"/>
-        </w:trPr>
-        <w:tc>
-          <w:tcPr>
-            <w:shd w:fill="auto" w:val="clear"/>
-          </w:tcPr>
-          <w:p>
-            <w:pPr>
-              <w:jc w:val="left"/>
-              <w:rPr>
-                <w:color w:val="000000"/>
-                <w:sz w:val="28"/>
-                <w:szCs w:val="28"/>
-              </w:rPr>
-            </w:pPr>
-            <w:r>
-              <w:rPr>
-                <w:color w:val="000000"/>
-                <w:sz w:val="28"/>
-                <w:szCs w:val="28"/>
-                <w:rtl w:val="0"/>
-              </w:rPr>
-              <w:t xml:space="preserve">API</w:t>
-            </w:r>
-          </w:p>
-        </w:tc>
-        <w:tc>
-          <w:tcPr>
-            <w:shd w:fill="ffffff" w:val="clear"/>
-          </w:tcPr>
-          <w:p>
-            <w:pPr>
-              <w:jc w:val="left"/>
-              <w:rPr>
-                <w:color w:val="000000"/>
-                <w:sz w:val="28"/>
-                <w:szCs w:val="28"/>
-              </w:rPr>
-            </w:pPr>
-            <w:r>
-              <w:rPr>
-                <w:color w:val="000000"/>
-                <w:sz w:val="28"/>
-                <w:szCs w:val="28"/>
-                <w:rtl w:val="0"/>
-              </w:rPr>
-              <w:t xml:space="preserve">Программный интерфейс приложения</w:t>
-            </w:r>
-          </w:p>
-        </w:tc>
-      </w:tr>
-      <w:tr>
-        <w:trPr>
-          <w:cantSplit w:val="0"/>
-          <w:trHeight w:val="375" w:hRule="atLeast"/>
-          <w:tblHeader w:val="0"/>
-        </w:trPr>
-        <w:tc>
-          <w:tcPr>
-            <w:shd w:fill="auto" w:val="clear"/>
-          </w:tcPr>
-          <w:p>
-            <w:pPr>
-              <w:jc w:val="left"/>
-              <w:rPr>
-                <w:color w:val="000000"/>
-                <w:sz w:val="28"/>
-                <w:szCs w:val="28"/>
-              </w:rPr>
-            </w:pPr>
-            <w:r>
-              <w:rPr>
-                <w:color w:val="000000"/>
-                <w:sz w:val="28"/>
-                <w:szCs w:val="28"/>
-                <w:rtl w:val="0"/>
-              </w:rPr>
-              <w:t xml:space="preserve">CD/DVD</w:t>
-            </w:r>
-          </w:p>
-        </w:tc>
-        <w:tc>
-          <w:tcPr>
-            <w:shd w:fill="ffffff" w:val="clear"/>
-          </w:tcPr>
-          <w:p>
-            <w:pPr>
-              <w:jc w:val="left"/>
-              <w:rPr>
-                <w:color w:val="000000"/>
-                <w:sz w:val="28"/>
-                <w:szCs w:val="28"/>
-              </w:rPr>
-            </w:pPr>
-            <w:r>
-              <w:rPr>
-                <w:color w:val="000000"/>
-                <w:sz w:val="28"/>
-                <w:szCs w:val="28"/>
-                <w:rtl w:val="0"/>
-              </w:rPr>
-              <w:t xml:space="preserve">Типы оптического носителя информации</w:t>
             </w:r>
           </w:p>
         </w:tc>
@@ -20161,7 +19233,7 @@
                 <w:szCs w:val="28"/>
                 <w:rtl w:val="0"/>
               </w:rPr>
-              <w:t xml:space="preserve">БП</w:t>
+              <w:t xml:space="preserve">гу</w:t>
             </w:r>
             <w:r>
               <w:rPr>
@@ -20458,171 +19530,6 @@
         </w:trPr>
         <w:tc>
           <w:tcPr>
-            <w:shd w:fill="ffffff" w:val="clear"/>
-          </w:tcPr>
-          <w:p>
-            <w:pPr>
-              <w:jc w:val="left"/>
-              <w:rPr>
-                <w:color w:val="000000"/>
-                <w:sz w:val="28"/>
-                <w:szCs w:val="28"/>
-              </w:rPr>
-            </w:pPr>
-            <w:r>
-              <w:rPr>
-                <w:color w:val="000000"/>
-                <w:sz w:val="28"/>
-                <w:szCs w:val="28"/>
-                <w:rtl w:val="0"/>
-              </w:rPr>
-              <w:t xml:space="preserve">JavaScript</w:t>
-            </w:r>
-          </w:p>
-        </w:tc>
-        <w:tc>
-          <w:tcPr>
-            <w:shd w:fill="ffffff" w:val="clear"/>
-          </w:tcPr>
-          <w:p>
-            <w:pPr>
-              <w:jc w:val="left"/>
-              <w:rPr>
-                <w:color w:val="000000"/>
-                <w:sz w:val="28"/>
-                <w:szCs w:val="28"/>
-              </w:rPr>
-            </w:pPr>
-            <w:r>
-              <w:rPr>
-                <w:color w:val="000000"/>
-                <w:sz w:val="28"/>
-                <w:szCs w:val="28"/>
-                <w:rtl w:val="0"/>
-              </w:rPr>
-              <w:t xml:space="preserve">Мультипарадигменный язык программирования</w:t>
-            </w:r>
-          </w:p>
-        </w:tc>
-      </w:tr>
-      <w:tr>
-        <w:trPr>
-          <w:cantSplit w:val="0"/>
-          <w:trHeight w:val="1125" w:hRule="atLeast"/>
-          <w:tblHeader w:val="0"/>
-        </w:trPr>
-        <w:tc>
-          <w:tcPr>
-            <w:shd w:fill="ffffff" w:val="clear"/>
-          </w:tcPr>
-          <w:p>
-            <w:pPr>
-              <w:jc w:val="left"/>
-              <w:rPr>
-                <w:color w:val="000000"/>
-                <w:sz w:val="28"/>
-                <w:szCs w:val="28"/>
-              </w:rPr>
-            </w:pPr>
-            <w:r>
-              <w:rPr>
-                <w:color w:val="000000"/>
-                <w:sz w:val="28"/>
-                <w:szCs w:val="28"/>
-                <w:rtl w:val="0"/>
-              </w:rPr>
-              <w:t xml:space="preserve">LDAP сервер</w:t>
-            </w:r>
-          </w:p>
-        </w:tc>
-        <w:tc>
-          <w:tcPr>
-            <w:shd w:fill="ffffff" w:val="clear"/>
-          </w:tcPr>
-          <w:p>
-            <w:pPr>
-              <w:jc w:val="left"/>
-              <w:rPr>
-                <w:color w:val="000000"/>
-                <w:sz w:val="28"/>
-                <w:szCs w:val="28"/>
-              </w:rPr>
-            </w:pPr>
-            <w:r>
-              <w:rPr>
-                <w:color w:val="000000"/>
-                <w:sz w:val="28"/>
-                <w:szCs w:val="28"/>
-                <w:rtl w:val="0"/>
-              </w:rPr>
-              <w:t xml:space="preserve">Lightweight Directory Access Protocol - протокол прикладного уровня для доступа к службе каталогов</w:t>
-            </w:r>
-          </w:p>
-        </w:tc>
-      </w:tr>
-      <w:tr>
-        <w:trPr>
-          <w:cantSplit w:val="0"/>
-          <w:trHeight w:val="750" w:hRule="atLeast"/>
-          <w:tblHeader w:val="0"/>
-        </w:trPr>
-        <w:tc>
-          <w:tcPr>
-            <w:shd w:fill="auto" w:val="clear"/>
-          </w:tcPr>
-          <w:p>
-            <w:pPr>
-              <w:jc w:val="left"/>
-              <w:rPr>
-                <w:color w:val="000000"/>
-                <w:sz w:val="28"/>
-                <w:szCs w:val="28"/>
-              </w:rPr>
-            </w:pPr>
-            <w:r>
-              <w:rPr>
-                <w:color w:val="000000"/>
-                <w:sz w:val="28"/>
-                <w:szCs w:val="28"/>
-                <w:rtl w:val="0"/>
-              </w:rPr>
-              <w:t xml:space="preserve">OpenLDAP</w:t>
-            </w:r>
-          </w:p>
-        </w:tc>
-        <w:tc>
-          <w:tcPr>
-            <w:shd w:fill="ffffff" w:val="clear"/>
-          </w:tcPr>
-          <w:p>
-            <w:pPr>
-              <w:jc w:val="left"/>
-              <w:rPr>
-                <w:color w:val="000000"/>
-                <w:sz w:val="28"/>
-                <w:szCs w:val="28"/>
-              </w:rPr>
-            </w:pPr>
-            <w:r>
-              <w:rPr>
-                <w:color w:val="000000"/>
-                <w:sz w:val="28"/>
-                <w:szCs w:val="28"/>
-                <w:rtl w:val="0"/>
-              </w:rPr>
-              <w:t xml:space="preserve">Облегчённый протокол доступа к службам каталогов</w:t>
-            </w:r>
-          </w:p>
-        </w:tc>
-      </w:tr>
-      <w:tr>
-        <w:trPr>
-          <w:cantSplit w:val="0"/>
-          <w:trHeight w:val="375" w:hRule="atLeast"/>
-          <w:tblHeader w:val="0"/>
-        </w:trPr>
-        <w:tc>
-          <w:tcPr>
             <w:shd w:fill="auto" w:val="clear"/>
           </w:tcPr>
           <w:p>
@@ -20721,336 +19628,6 @@
                 <w:rtl w:val="0"/>
               </w:rPr>
               <w:t xml:space="preserve">Информация, предназначенная для автоматизированного внесения определённых изменений в систему</w:t>
-            </w:r>
-          </w:p>
-        </w:tc>
-      </w:tr>
-      <w:tr>
-        <w:trPr>
-          <w:cantSplit w:val="0"/>
-          <w:trHeight w:val="750" w:hRule="atLeast"/>
-          <w:tblHeader w:val="0"/>
-        </w:trPr>
-        <w:tc>
-          <w:tcPr>
-            <w:shd w:fill="ffffff" w:val="clear"/>
-          </w:tcPr>
-          <w:p>
-            <w:pPr>
-              <w:jc w:val="left"/>
-              <w:rPr>
-                <w:color w:val="000000"/>
-                <w:sz w:val="28"/>
-                <w:szCs w:val="28"/>
-              </w:rPr>
-            </w:pPr>
-            <w:r>
-              <w:rPr>
-                <w:color w:val="000000"/>
-                <w:sz w:val="28"/>
-                <w:szCs w:val="28"/>
-                <w:rtl w:val="0"/>
-              </w:rPr>
-              <w:t xml:space="preserve">PL/pgSQL</w:t>
-            </w:r>
-          </w:p>
-        </w:tc>
-        <w:tc>
-          <w:tcPr>
-            <w:shd w:fill="ffffff" w:val="clear"/>
-          </w:tcPr>
-          <w:p>
-            <w:pPr>
-              <w:jc w:val="left"/>
-              <w:rPr>
-                <w:color w:val="000000"/>
-                <w:sz w:val="28"/>
-                <w:szCs w:val="28"/>
-              </w:rPr>
-            </w:pPr>
-            <w:r>
-              <w:rPr>
-                <w:color w:val="000000"/>
-                <w:sz w:val="28"/>
-                <w:szCs w:val="28"/>
-                <w:rtl w:val="0"/>
-              </w:rPr>
-              <w:t xml:space="preserve">Процедурное расширение языка SQL, используемое в СУБД PostgreSQL</w:t>
-            </w:r>
-          </w:p>
-        </w:tc>
-      </w:tr>
-      <w:tr>
-        <w:trPr>
-          <w:cantSplit w:val="0"/>
-          <w:trHeight w:val="1125" w:hRule="atLeast"/>
-          <w:tblHeader w:val="0"/>
-        </w:trPr>
-        <w:tc>
-          <w:tcPr>
-            <w:shd w:fill="auto" w:val="clear"/>
-          </w:tcPr>
-          <w:p>
-            <w:pPr>
-              <w:jc w:val="left"/>
-              <w:rPr>
-                <w:color w:val="000000"/>
-                <w:sz w:val="28"/>
-                <w:szCs w:val="28"/>
-              </w:rPr>
-            </w:pPr>
-            <w:r>
-              <w:rPr>
-                <w:color w:val="000000"/>
-                <w:sz w:val="28"/>
-                <w:szCs w:val="28"/>
-                <w:rtl w:val="0"/>
-              </w:rPr>
-              <w:t xml:space="preserve">POST</w:t>
-            </w:r>
-          </w:p>
-        </w:tc>
-        <w:tc>
-          <w:tcPr>
-            <w:shd w:fill="ffffff" w:val="clear"/>
-          </w:tcPr>
-          <w:p>
-            <w:pPr>
-              <w:jc w:val="left"/>
-              <w:rPr>
-                <w:color w:val="000000"/>
-                <w:sz w:val="28"/>
-                <w:szCs w:val="28"/>
-              </w:rPr>
-            </w:pPr>
-            <w:r>
-              <w:rPr>
-                <w:color w:val="000000"/>
-                <w:sz w:val="28"/>
-                <w:szCs w:val="28"/>
-                <w:rtl w:val="0"/>
-              </w:rPr>
-              <w:t xml:space="preserve">Проверка аппаратного обеспечения компьютера (Power-On Self-Test), выполняемая при его включении</w:t>
-            </w:r>
-          </w:p>
-        </w:tc>
-      </w:tr>
-      <w:tr>
-        <w:trPr>
-          <w:cantSplit w:val="0"/>
-          <w:trHeight w:val="750" w:hRule="atLeast"/>
-          <w:tblHeader w:val="0"/>
-        </w:trPr>
-        <w:tc>
-          <w:tcPr>
-            <w:shd w:fill="ffffff" w:val="clear"/>
-          </w:tcPr>
-          <w:p>
-            <w:pPr>
-              <w:jc w:val="left"/>
-              <w:rPr>
-                <w:color w:val="000000"/>
-                <w:sz w:val="28"/>
-                <w:szCs w:val="28"/>
-              </w:rPr>
-            </w:pPr>
-            <w:r>
-              <w:rPr>
-                <w:color w:val="000000"/>
-                <w:sz w:val="28"/>
-                <w:szCs w:val="28"/>
-                <w:rtl w:val="0"/>
-              </w:rPr>
-              <w:t xml:space="preserve">PostgreSQL</w:t>
-            </w:r>
-          </w:p>
-        </w:tc>
-        <w:tc>
-          <w:tcPr>
-            <w:shd w:fill="ffffff" w:val="clear"/>
-          </w:tcPr>
-          <w:p>
-            <w:pPr>
-              <w:jc w:val="left"/>
-              <w:rPr>
-                <w:color w:val="000000"/>
-                <w:sz w:val="28"/>
-                <w:szCs w:val="28"/>
-              </w:rPr>
-            </w:pPr>
-            <w:r>
-              <w:rPr>
-                <w:color w:val="000000"/>
-                <w:sz w:val="28"/>
-                <w:szCs w:val="28"/>
-                <w:rtl w:val="0"/>
-              </w:rPr>
-              <w:t xml:space="preserve">Свободная объекто-реляционная система управления базами данных</w:t>
-            </w:r>
-          </w:p>
-        </w:tc>
-      </w:tr>
-      <w:tr>
-        <w:trPr>
-          <w:cantSplit w:val="0"/>
-          <w:trHeight w:val="1500" w:hRule="atLeast"/>
-          <w:tblHeader w:val="0"/>
-        </w:trPr>
-        <w:tc>
-          <w:tcPr>
-            <w:shd w:fill="auto" w:val="clear"/>
-          </w:tcPr>
-          <w:p>
-            <w:pPr>
-              <w:jc w:val="left"/>
-              <w:rPr>
-                <w:color w:val="000000"/>
-                <w:sz w:val="28"/>
-                <w:szCs w:val="28"/>
-              </w:rPr>
-            </w:pPr>
-            <w:r>
-              <w:rPr>
-                <w:color w:val="000000"/>
-                <w:sz w:val="28"/>
-                <w:szCs w:val="28"/>
-                <w:rtl w:val="0"/>
-              </w:rPr>
-              <w:t xml:space="preserve">Protocol Buffers</w:t>
-            </w:r>
-          </w:p>
-        </w:tc>
-        <w:tc>
-          <w:tcPr>
-            <w:shd w:fill="ffffff" w:val="clear"/>
-          </w:tcPr>
-          <w:p>
-            <w:pPr>
-              <w:jc w:val="left"/>
-              <w:rPr>
-                <w:color w:val="000000"/>
-                <w:sz w:val="28"/>
-                <w:szCs w:val="28"/>
-              </w:rPr>
-            </w:pPr>
-            <w:r>
-              <w:rPr>
-                <w:color w:val="000000"/>
-                <w:sz w:val="28"/>
-                <w:szCs w:val="28"/>
-                <w:rtl w:val="0"/>
-              </w:rPr>
-              <w:t xml:space="preserve">Протокол сериализации (передачи) структурированных данных, предложенный публичной компанией Google как эффективная бинарная альтернатива текстовому формату XML</w:t>
-            </w:r>
-          </w:p>
-        </w:tc>
-      </w:tr>
-      <w:tr>
-        <w:trPr>
-          <w:cantSplit w:val="0"/>
-          <w:trHeight w:val="1875" w:hRule="atLeast"/>
-          <w:tblHeader w:val="0"/>
-        </w:trPr>
-        <w:tc>
-          <w:tcPr>
-            <w:shd w:fill="ffffff" w:val="clear"/>
-          </w:tcPr>
-          <w:p>
-            <w:pPr>
-              <w:jc w:val="left"/>
-              <w:rPr>
-                <w:color w:val="000000"/>
-                <w:sz w:val="28"/>
-                <w:szCs w:val="28"/>
-              </w:rPr>
-            </w:pPr>
-            <w:r>
-              <w:rPr>
-                <w:color w:val="000000"/>
-                <w:sz w:val="28"/>
-                <w:szCs w:val="28"/>
-                <w:rtl w:val="0"/>
-              </w:rPr>
-              <w:t xml:space="preserve">RAID</w:t>
-            </w:r>
-          </w:p>
-        </w:tc>
-        <w:tc>
-          <w:tcPr>
-            <w:shd w:fill="ffffff" w:val="clear"/>
-          </w:tcPr>
-          <w:p>
-            <w:pPr>
-              <w:jc w:val="left"/>
-              <w:rPr>
-                <w:color w:val="000000"/>
-                <w:sz w:val="28"/>
-                <w:szCs w:val="28"/>
-              </w:rPr>
-            </w:pPr>
-            <w:r>
-              <w:rPr>
-                <w:color w:val="000000"/>
-                <w:sz w:val="28"/>
-                <w:szCs w:val="28"/>
-                <w:rtl w:val="0"/>
-              </w:rPr>
-              <w:t xml:space="preserve">Отказоустойчивый массив дисков (redundant array of independent disks), использующийся в технология виртуализации данных, которая объединяет несколько дисков в логический элемент для избыточности и повышения производительности</w:t>
-            </w:r>
-          </w:p>
-        </w:tc>
-      </w:tr>
-      <w:tr>
-        <w:trPr>
-          <w:cantSplit w:val="0"/>
-          <w:trHeight w:val="1125" w:hRule="atLeast"/>
-          <w:tblHeader w:val="0"/>
-        </w:trPr>
-        <w:tc>
-          <w:tcPr>
-            <w:shd w:fill="ffffff" w:val="clear"/>
-          </w:tcPr>
-          <w:p>
-            <w:pPr>
-              <w:jc w:val="left"/>
-              <w:rPr>
-                <w:color w:val="000000"/>
-                <w:sz w:val="28"/>
-                <w:szCs w:val="28"/>
-              </w:rPr>
-            </w:pPr>
-            <w:r>
-              <w:rPr>
-                <w:color w:val="000000"/>
-                <w:sz w:val="28"/>
-                <w:szCs w:val="28"/>
-                <w:rtl w:val="0"/>
-              </w:rPr>
-              <w:t xml:space="preserve">RESTAPI</w:t>
-            </w:r>
-          </w:p>
-        </w:tc>
-        <w:tc>
-          <w:tcPr>
-            <w:shd w:fill="ffffff" w:val="clear"/>
-          </w:tcPr>
-          <w:p>
-            <w:pPr>
-              <w:jc w:val="left"/>
-              <w:rPr>
-                <w:color w:val="000000"/>
-                <w:sz w:val="28"/>
-                <w:szCs w:val="28"/>
-              </w:rPr>
-            </w:pPr>
-            <w:r>
-              <w:rPr>
-                <w:color w:val="000000"/>
-                <w:sz w:val="28"/>
-                <w:szCs w:val="28"/>
-                <w:rtl w:val="0"/>
-              </w:rPr>
-              <w:t xml:space="preserve">Representational State Transfe - архитектурный стиль взаимодействия компонентов распределённого приложения в сети.</w:t>
             </w:r>
           </w:p>
         </w:tc>
@@ -21388,61 +19965,6 @@
       <w:tr>
         <w:trPr>
           <w:cantSplit w:val="0"/>
-          <w:trHeight w:val="375" w:hRule="atLeast"/>
-          <w:tblHeader w:val="0"/>
-        </w:trPr>
-        <w:tc>
-          <w:tcPr>
-            <w:shd w:fill="ffffff" w:val="clear"/>
-          </w:tcPr>
-          <w:p>
-            <w:pPr>
-              <w:jc w:val="left"/>
-              <w:rPr>
-                <w:color w:val="000000"/>
-                <w:sz w:val="28"/>
-                <w:szCs w:val="28"/>
-              </w:rPr>
-            </w:pPr>
-            <w:r>
-              <w:rPr>
-                <w:color w:val="000000"/>
-                <w:sz w:val="28"/>
-                <w:szCs w:val="28"/>
-                <w:rtl w:val="0"/>
-              </w:rPr>
-              <w:t xml:space="preserve">UUID</w:t>
-            </w:r>
-          </w:p>
-        </w:tc>
-        <w:tc>
-          <w:tcPr>
-            <w:shd w:fill="ffffff" w:val="clear"/>
-          </w:tcPr>
-          <w:p>
-            <w:pPr>
-              <w:jc w:val="left"/>
-              <w:rPr>
-                <w:color w:val="000000"/>
-                <w:sz w:val="28"/>
-                <w:szCs w:val="28"/>
-              </w:rPr>
-            </w:pPr>
-            <w:r>
-              <w:rPr>
-                <w:color w:val="000000"/>
-                <w:sz w:val="28"/>
-                <w:szCs w:val="28"/>
-                <w:rtl w:val="0"/>
-              </w:rPr>
-              <w:t xml:space="preserve">Универсальный уникальный идентификатор</w:t>
-            </w:r>
-          </w:p>
-        </w:tc>
-      </w:tr>
-      <w:tr>
-        <w:trPr>
-          <w:cantSplit w:val="0"/>
           <w:trHeight w:val="1125" w:hRule="atLeast"/>
           <w:tblHeader w:val="0"/>
         </w:trPr>
@@ -21498,54 +20020,76 @@
       <w:tr>
         <w:trPr>
           <w:cantSplit w:val="0"/>
-          <w:trHeight w:val="750" w:hRule="atLeast"/>
+          <w:trHeight w:val="621.97265625" w:hRule="atLeast"/>
           <w:tblHeader w:val="0"/>
         </w:trPr>
         <w:tc>
           <w:tcPr>
-            <w:shd w:fill="ffffff" w:val="clear"/>
+            <w:tcBorders>
+              <w:top w:color="000000" w:space="0" w:sz="5" w:val="single"/>
+              <w:left w:color="000000" w:space="0" w:sz="5" w:val="single"/>
+              <w:bottom w:color="000000" w:space="0" w:sz="5" w:val="single"/>
+              <w:right w:color="000000" w:space="0" w:sz="5" w:val="single"/>
+            </w:tcBorders>
+            <w:tcMar>
+              <w:top w:w="0.0" w:type="dxa"/>
+              <w:left w:w="100.0" w:type="dxa"/>
+              <w:bottom w:w="0.0" w:type="dxa"/>
+              <w:right w:w="100.0" w:type="dxa"/>
+            </w:tcMar>
+            <w:vAlign w:val="top"/>
           </w:tcPr>
           <w:p>
             <w:pPr>
+              <w:spacing w:after="240" w:before="240" w:lineRule="auto"/>
               <w:jc w:val="left"/>
               <w:rPr>
-                <w:color w:val="000000"/>
                 <w:sz w:val="28"/>
                 <w:szCs w:val="28"/>
               </w:rPr>
             </w:pPr>
             <w:r>
               <w:rPr>
-                <w:color w:val="000000"/>
                 <w:sz w:val="28"/>
                 <w:szCs w:val="28"/>
                 <w:rtl w:val="0"/>
               </w:rPr>
-              <w:t xml:space="preserve">XML</w:t>
+              <w:t xml:space="preserve">АС</w:t>
             </w:r>
           </w:p>
         </w:tc>
         <w:tc>
           <w:tcPr>
-            <w:shd w:fill="ffffff" w:val="clear"/>
+            <w:tcBorders>
+              <w:top w:color="000000" w:space="0" w:sz="5" w:val="single"/>
+              <w:left w:color="000000" w:space="0" w:sz="0" w:val="nil"/>
+              <w:bottom w:color="000000" w:space="0" w:sz="5" w:val="single"/>
+              <w:right w:color="000000" w:space="0" w:sz="5" w:val="single"/>
+            </w:tcBorders>
+            <w:tcMar>
+              <w:top w:w="0.0" w:type="dxa"/>
+              <w:left w:w="100.0" w:type="dxa"/>
+              <w:bottom w:w="0.0" w:type="dxa"/>
+              <w:right w:w="100.0" w:type="dxa"/>
+            </w:tcMar>
+            <w:vAlign w:val="top"/>
           </w:tcPr>
           <w:p>
             <w:pPr>
+              <w:spacing w:after="240" w:before="240" w:lineRule="auto"/>
               <w:jc w:val="left"/>
               <w:rPr>
-                <w:color w:val="000000"/>
                 <w:sz w:val="28"/>
                 <w:szCs w:val="28"/>
               </w:rPr>
             </w:pPr>
             <w:r>
               <w:rPr>
-                <w:color w:val="000000"/>
                 <w:sz w:val="28"/>
                 <w:szCs w:val="28"/>
                 <w:rtl w:val="0"/>
               </w:rPr>
-              <w:t xml:space="preserve">Расширяемый язык разметки (eXtensible Markup Language)</w:t>
+              <w:t xml:space="preserve">Автоматизированная Система</w:t>
             </w:r>
           </w:p>
         </w:tc>
@@ -21686,61 +20230,6 @@
                 <w:szCs w:val="28"/>
                 <w:rtl w:val="0"/>
               </w:rPr>
-              <w:t xml:space="preserve">ГЗ</w:t>
-            </w:r>
-          </w:p>
-        </w:tc>
-        <w:tc>
-          <w:tcPr>
-            <w:shd w:fill="ffffff" w:val="clear"/>
-          </w:tcPr>
-          <w:p>
-            <w:pPr>
-              <w:jc w:val="left"/>
-              <w:rPr>
-                <w:color w:val="000000"/>
-                <w:sz w:val="28"/>
-                <w:szCs w:val="28"/>
-              </w:rPr>
-            </w:pPr>
-            <w:r>
-              <w:rPr>
-                <w:color w:val="000000"/>
-                <w:sz w:val="28"/>
-                <w:szCs w:val="28"/>
-                <w:rtl w:val="0"/>
-              </w:rPr>
-              <w:t xml:space="preserve">Единая информационная система в сфере закупок</w:t>
-            </w:r>
-          </w:p>
-        </w:tc>
-      </w:tr>
-      <w:tr>
-        <w:trPr>
-          <w:cantSplit w:val="0"/>
-          <w:trHeight w:val="375" w:hRule="atLeast"/>
-          <w:tblHeader w:val="0"/>
-        </w:trPr>
-        <w:tc>
-          <w:tcPr>
-            <w:shd w:fill="auto" w:val="clear"/>
-          </w:tcPr>
-          <w:p>
-            <w:pPr>
-              <w:jc w:val="left"/>
-              <w:rPr>
-                <w:color w:val="000000"/>
-                <w:sz w:val="28"/>
-                <w:szCs w:val="28"/>
-              </w:rPr>
-            </w:pPr>
-            <w:r>
-              <w:rPr>
-                <w:color w:val="000000"/>
-                <w:sz w:val="28"/>
-                <w:szCs w:val="28"/>
-                <w:rtl w:val="0"/>
-              </w:rPr>
               <w:t xml:space="preserve">ГОСТ</w:t>
             </w:r>
           </w:p>
@@ -21766,61 +20255,6 @@
                 <w:rtl w:val="0"/>
               </w:rPr>
               <w:t xml:space="preserve">Межгосударственный стандарт</w:t>
-            </w:r>
-          </w:p>
-        </w:tc>
-      </w:tr>
-      <w:tr>
-        <w:trPr>
-          <w:cantSplit w:val="0"/>
-          <w:trHeight w:val="375" w:hRule="atLeast"/>
-          <w:tblHeader w:val="0"/>
-        </w:trPr>
-        <w:tc>
-          <w:tcPr>
-            <w:shd w:fill="auto" w:val="clear"/>
-          </w:tcPr>
-          <w:p>
-            <w:pPr>
-              <w:jc w:val="left"/>
-              <w:rPr>
-                <w:color w:val="000000"/>
-                <w:sz w:val="28"/>
-                <w:szCs w:val="28"/>
-              </w:rPr>
-            </w:pPr>
-            <w:r>
-              <w:rPr>
-                <w:color w:val="000000"/>
-                <w:sz w:val="28"/>
-                <w:szCs w:val="28"/>
-                <w:rtl w:val="0"/>
-              </w:rPr>
-              <w:t xml:space="preserve">ЕИС</w:t>
-            </w:r>
-          </w:p>
-        </w:tc>
-        <w:tc>
-          <w:tcPr>
-            <w:shd w:fill="ffffff" w:val="clear"/>
-          </w:tcPr>
-          <w:p>
-            <w:pPr>
-              <w:jc w:val="left"/>
-              <w:rPr>
-                <w:color w:val="000000"/>
-                <w:sz w:val="28"/>
-                <w:szCs w:val="28"/>
-              </w:rPr>
-            </w:pPr>
-            <w:r>
-              <w:rPr>
-                <w:color w:val="000000"/>
-                <w:sz w:val="28"/>
-                <w:szCs w:val="28"/>
-                <w:rtl w:val="0"/>
-              </w:rPr>
-              <w:t xml:space="preserve">Единая информационная система в сфере закупок</w:t>
             </w:r>
           </w:p>
         </w:tc>
@@ -21931,349 +20365,6 @@
                 <w:rtl w:val="0"/>
               </w:rPr>
               <w:t xml:space="preserve">Жизненный цикл</w:t>
-            </w:r>
-          </w:p>
-        </w:tc>
-      </w:tr>
-      <w:tr>
-        <w:trPr>
-          <w:cantSplit w:val="0"/>
-          <w:trHeight w:val="375" w:hRule="atLeast"/>
-          <w:tblHeader w:val="0"/>
-        </w:trPr>
-        <w:tc>
-          <w:tcPr>
-            <w:shd w:fill="auto" w:val="clear"/>
-          </w:tcPr>
-          <w:p>
-            <w:pPr>
-              <w:jc w:val="left"/>
-              <w:rPr>
-                <w:color w:val="000000"/>
-                <w:sz w:val="28"/>
-                <w:szCs w:val="28"/>
-              </w:rPr>
-            </w:pPr>
-            <w:r>
-              <w:rPr>
-                <w:color w:val="000000"/>
-                <w:sz w:val="28"/>
-                <w:szCs w:val="28"/>
-                <w:rtl w:val="0"/>
-              </w:rPr>
-              <w:t xml:space="preserve">Ид.загрузки</w:t>
-            </w:r>
-          </w:p>
-        </w:tc>
-        <w:tc>
-          <w:tcPr>
-            <w:shd w:fill="auto" w:val="clear"/>
-          </w:tcPr>
-          <w:p>
-            <w:pPr>
-              <w:jc w:val="left"/>
-              <w:rPr>
-                <w:color w:val="000000"/>
-                <w:sz w:val="28"/>
-                <w:szCs w:val="28"/>
-              </w:rPr>
-            </w:pPr>
-            <w:r>
-              <w:rPr>
-                <w:color w:val="000000"/>
-                <w:sz w:val="28"/>
-                <w:szCs w:val="28"/>
-                <w:rtl w:val="0"/>
-              </w:rPr>
-              <w:t xml:space="preserve">Идентификационный номер загрузки</w:t>
-            </w:r>
-          </w:p>
-        </w:tc>
-      </w:tr>
-      <w:tr>
-        <w:trPr>
-          <w:cantSplit w:val="0"/>
-          <w:trHeight w:val="375" w:hRule="atLeast"/>
-          <w:tblHeader w:val="0"/>
-        </w:trPr>
-        <w:tc>
-          <w:tcPr>
-            <w:shd w:fill="auto" w:val="clear"/>
-          </w:tcPr>
-          <w:p>
-            <w:pPr>
-              <w:jc w:val="left"/>
-              <w:rPr>
-                <w:color w:val="000000"/>
-                <w:sz w:val="28"/>
-                <w:szCs w:val="28"/>
-              </w:rPr>
-            </w:pPr>
-            <w:r>
-              <w:rPr>
-                <w:color w:val="000000"/>
-                <w:sz w:val="28"/>
-                <w:szCs w:val="28"/>
-                <w:rtl w:val="0"/>
-              </w:rPr>
-              <w:t xml:space="preserve">ИНН</w:t>
-            </w:r>
-          </w:p>
-        </w:tc>
-        <w:tc>
-          <w:tcPr>
-            <w:shd w:fill="auto" w:val="clear"/>
-          </w:tcPr>
-          <w:p>
-            <w:pPr>
-              <w:jc w:val="left"/>
-              <w:rPr>
-                <w:color w:val="000000"/>
-                <w:sz w:val="28"/>
-                <w:szCs w:val="28"/>
-              </w:rPr>
-            </w:pPr>
-            <w:r>
-              <w:rPr>
-                <w:color w:val="000000"/>
-                <w:sz w:val="28"/>
-                <w:szCs w:val="28"/>
-                <w:rtl w:val="0"/>
-              </w:rPr>
-              <w:t xml:space="preserve">Идентификационный номер налогоплательщика</w:t>
-            </w:r>
-          </w:p>
-        </w:tc>
-      </w:tr>
-      <w:tr>
-        <w:trPr>
-          <w:cantSplit w:val="0"/>
-          <w:trHeight w:val="375" w:hRule="atLeast"/>
-          <w:tblHeader w:val="0"/>
-        </w:trPr>
-        <w:tc>
-          <w:tcPr>
-            <w:shd w:fill="auto" w:val="clear"/>
-          </w:tcPr>
-          <w:p>
-            <w:pPr>
-              <w:jc w:val="left"/>
-              <w:rPr>
-                <w:color w:val="000000"/>
-                <w:sz w:val="28"/>
-                <w:szCs w:val="28"/>
-              </w:rPr>
-            </w:pPr>
-            <w:r>
-              <w:rPr>
-                <w:color w:val="000000"/>
-                <w:sz w:val="28"/>
-                <w:szCs w:val="28"/>
-                <w:rtl w:val="0"/>
-              </w:rPr>
-              <w:t xml:space="preserve">КЖЦ</w:t>
-            </w:r>
-          </w:p>
-        </w:tc>
-        <w:tc>
-          <w:tcPr>
-            <w:shd w:fill="auto" w:val="clear"/>
-          </w:tcPr>
-          <w:p>
-            <w:pPr>
-              <w:jc w:val="left"/>
-              <w:rPr>
-                <w:color w:val="000000"/>
-                <w:sz w:val="28"/>
-                <w:szCs w:val="28"/>
-              </w:rPr>
-            </w:pPr>
-            <w:r>
-              <w:rPr>
-                <w:color w:val="000000"/>
-                <w:sz w:val="28"/>
-                <w:szCs w:val="28"/>
-                <w:rtl w:val="0"/>
-              </w:rPr>
-              <w:t xml:space="preserve">Контракты жизненного цикла</w:t>
-            </w:r>
-          </w:p>
-        </w:tc>
-      </w:tr>
-      <w:tr>
-        <w:trPr>
-          <w:cantSplit w:val="0"/>
-          <w:trHeight w:val="750" w:hRule="atLeast"/>
-          <w:tblHeader w:val="0"/>
-        </w:trPr>
-        <w:tc>
-          <w:tcPr>
-            <w:shd w:fill="auto" w:val="clear"/>
-          </w:tcPr>
-          <w:p>
-            <w:pPr>
-              <w:jc w:val="left"/>
-              <w:rPr>
-                <w:color w:val="000000"/>
-                <w:sz w:val="28"/>
-                <w:szCs w:val="28"/>
-              </w:rPr>
-            </w:pPr>
-            <w:r>
-              <w:rPr>
-                <w:color w:val="000000"/>
-                <w:sz w:val="28"/>
-                <w:szCs w:val="28"/>
-                <w:rtl w:val="0"/>
-              </w:rPr>
-              <w:t xml:space="preserve">КОС</w:t>
-            </w:r>
-            <w:r>
-              <w:rPr>
-                <w:sz w:val="28"/>
-                <w:szCs w:val="28"/>
-                <w:rtl w:val="0"/>
-              </w:rPr>
-              <w:t xml:space="preserve">БП</w:t>
-            </w:r>
-            <w:r>
-              <w:rPr>
-                <w:rtl w:val="0"/>
-              </w:rPr>
-            </w:r>
-          </w:p>
-        </w:tc>
-        <w:tc>
-          <w:tcPr>
-            <w:shd w:fill="auto" w:val="clear"/>
-          </w:tcPr>
-          <w:p>
-            <w:pPr>
-              <w:jc w:val="left"/>
-              <w:rPr>
-                <w:color w:val="000000"/>
-                <w:sz w:val="28"/>
-                <w:szCs w:val="28"/>
-              </w:rPr>
-            </w:pPr>
-            <w:r>
-              <w:rPr>
-                <w:color w:val="000000"/>
-                <w:sz w:val="28"/>
-                <w:szCs w:val="28"/>
-                <w:rtl w:val="0"/>
-              </w:rPr>
-              <w:t xml:space="preserve">Классификация операций сектора государственного управления</w:t>
-            </w:r>
-          </w:p>
-        </w:tc>
-      </w:tr>
-      <w:tr>
-        <w:trPr>
-          <w:cantSplit w:val="0"/>
-          <w:trHeight w:val="375" w:hRule="atLeast"/>
-          <w:tblHeader w:val="0"/>
-        </w:trPr>
-        <w:tc>
-          <w:tcPr>
-            <w:shd w:fill="auto" w:val="clear"/>
-          </w:tcPr>
-          <w:p>
-            <w:pPr>
-              <w:jc w:val="left"/>
-              <w:rPr>
-                <w:color w:val="000000"/>
-                <w:sz w:val="28"/>
-                <w:szCs w:val="28"/>
-              </w:rPr>
-            </w:pPr>
-            <w:r>
-              <w:rPr>
-                <w:color w:val="000000"/>
-                <w:sz w:val="28"/>
-                <w:szCs w:val="28"/>
-                <w:rtl w:val="0"/>
-              </w:rPr>
-              <w:t xml:space="preserve">НМЦД</w:t>
-            </w:r>
-          </w:p>
-        </w:tc>
-        <w:tc>
-          <w:tcPr>
-            <w:shd w:fill="auto" w:val="clear"/>
-          </w:tcPr>
-          <w:p>
-            <w:pPr>
-              <w:jc w:val="left"/>
-              <w:rPr>
-                <w:color w:val="000000"/>
-                <w:sz w:val="28"/>
-                <w:szCs w:val="28"/>
-              </w:rPr>
-            </w:pPr>
-            <w:r>
-              <w:rPr>
-                <w:color w:val="000000"/>
-                <w:sz w:val="28"/>
-                <w:szCs w:val="28"/>
-                <w:rtl w:val="0"/>
-              </w:rPr>
-              <w:t xml:space="preserve">Начальная максимальная цена договора</w:t>
-            </w:r>
-          </w:p>
-        </w:tc>
-      </w:tr>
-      <w:tr>
-        <w:trPr>
-          <w:cantSplit w:val="0"/>
-          <w:trHeight w:val="375" w:hRule="atLeast"/>
-          <w:tblHeader w:val="0"/>
-        </w:trPr>
-        <w:tc>
-          <w:tcPr>
-            <w:shd w:fill="auto" w:val="clear"/>
-          </w:tcPr>
-          <w:p>
-            <w:pPr>
-              <w:jc w:val="left"/>
-              <w:rPr>
-                <w:color w:val="000000"/>
-                <w:sz w:val="28"/>
-                <w:szCs w:val="28"/>
-              </w:rPr>
-            </w:pPr>
-            <w:r>
-              <w:rPr>
-                <w:color w:val="000000"/>
-                <w:sz w:val="28"/>
-                <w:szCs w:val="28"/>
-                <w:rtl w:val="0"/>
-              </w:rPr>
-              <w:t xml:space="preserve">НМЦК</w:t>
-            </w:r>
-          </w:p>
-        </w:tc>
-        <w:tc>
-          <w:tcPr>
-            <w:shd w:fill="auto" w:val="clear"/>
-          </w:tcPr>
-          <w:p>
-            <w:pPr>
-              <w:jc w:val="left"/>
-              <w:rPr>
-                <w:color w:val="000000"/>
-                <w:sz w:val="28"/>
-                <w:szCs w:val="28"/>
-              </w:rPr>
-            </w:pPr>
-            <w:r>
-              <w:rPr>
-                <w:color w:val="000000"/>
-                <w:sz w:val="28"/>
-                <w:szCs w:val="28"/>
-                <w:rtl w:val="0"/>
-              </w:rPr>
-              <w:t xml:space="preserve">Начальная максимальная цена контракта</w:t>
             </w:r>
           </w:p>
         </w:tc>
@@ -22439,129 +20530,6 @@
                 <w:rtl w:val="0"/>
               </w:rPr>
               <w:t xml:space="preserve">Основной государственный регистрационный номер</w:t>
-            </w:r>
-          </w:p>
-        </w:tc>
-      </w:tr>
-      <w:tr>
-        <w:trPr>
-          <w:cantSplit w:val="0"/>
-          <w:trHeight w:val="375" w:hRule="atLeast"/>
-          <w:tblHeader w:val="0"/>
-        </w:trPr>
-        <w:tc>
-          <w:tcPr>
-            <w:shd w:fill="auto" w:val="clear"/>
-          </w:tcPr>
-          <w:p>
-            <w:pPr>
-              <w:jc w:val="left"/>
-              <w:rPr>
-                <w:color w:val="000000"/>
-                <w:sz w:val="28"/>
-                <w:szCs w:val="28"/>
-              </w:rPr>
-            </w:pPr>
-            <w:r>
-              <w:rPr>
-                <w:color w:val="000000"/>
-                <w:sz w:val="28"/>
-                <w:szCs w:val="28"/>
-                <w:rtl w:val="0"/>
-              </w:rPr>
-              <w:t xml:space="preserve">ОЗУ</w:t>
-            </w:r>
-          </w:p>
-        </w:tc>
-        <w:tc>
-          <w:tcPr>
-            <w:shd w:fill="auto" w:val="clear"/>
-          </w:tcPr>
-          <w:p>
-            <w:pPr>
-              <w:jc w:val="left"/>
-              <w:rPr>
-                <w:color w:val="000000"/>
-                <w:sz w:val="28"/>
-                <w:szCs w:val="28"/>
-              </w:rPr>
-            </w:pPr>
-            <w:r>
-              <w:rPr>
-                <w:color w:val="000000"/>
-                <w:sz w:val="28"/>
-                <w:szCs w:val="28"/>
-                <w:rtl w:val="0"/>
-              </w:rPr>
-              <w:t xml:space="preserve">Оперативное запоминающее устройство</w:t>
-            </w:r>
-          </w:p>
-        </w:tc>
-      </w:tr>
-      <w:tr>
-        <w:trPr>
-          <w:cantSplit w:val="0"/>
-          <w:trHeight w:val="750" w:hRule="atLeast"/>
-          <w:tblHeader w:val="0"/>
-        </w:trPr>
-        <w:tc>
-          <w:tcPr>
-            <w:shd w:fill="auto" w:val="clear"/>
-          </w:tcPr>
-          <w:p>
-            <w:pPr>
-              <w:jc w:val="left"/>
-              <w:rPr>
-                <w:color w:val="000000"/>
-                <w:sz w:val="28"/>
-                <w:szCs w:val="28"/>
-              </w:rPr>
-            </w:pPr>
-            <w:r>
-              <w:rPr>
-                <w:color w:val="000000"/>
-                <w:sz w:val="28"/>
-                <w:szCs w:val="28"/>
-                <w:rtl w:val="0"/>
-              </w:rPr>
-              <w:t xml:space="preserve">ОКО</w:t>
-            </w:r>
-            <w:r>
-              <w:rPr>
-                <w:sz w:val="28"/>
-                <w:szCs w:val="28"/>
-                <w:rtl w:val="0"/>
-              </w:rPr>
-              <w:t xml:space="preserve">БП</w:t>
-            </w:r>
-            <w:r>
-              <w:rPr>
-                <w:rtl w:val="0"/>
-              </w:rPr>
-            </w:r>
-          </w:p>
-        </w:tc>
-        <w:tc>
-          <w:tcPr>
-            <w:shd w:fill="auto" w:val="clear"/>
-          </w:tcPr>
-          <w:p>
-            <w:pPr>
-              <w:jc w:val="left"/>
-              <w:rPr>
-                <w:color w:val="000000"/>
-                <w:sz w:val="28"/>
-                <w:szCs w:val="28"/>
-              </w:rPr>
-            </w:pPr>
-            <w:r>
-              <w:rPr>
-                <w:color w:val="000000"/>
-                <w:sz w:val="28"/>
-                <w:szCs w:val="28"/>
-                <w:rtl w:val="0"/>
-              </w:rPr>
-              <w:t xml:space="preserve">Общероссийский классификатор органов государственной власти и управления</w:t>
             </w:r>
           </w:p>
         </w:tc>
@@ -23009,175 +20977,6 @@
       <w:tr>
         <w:trPr>
           <w:cantSplit w:val="0"/>
-          <w:trHeight w:val="1125" w:hRule="atLeast"/>
-          <w:tblHeader w:val="0"/>
-        </w:trPr>
-        <w:tc>
-          <w:tcPr>
-            <w:shd w:fill="auto" w:val="clear"/>
-          </w:tcPr>
-          <w:p>
-            <w:pPr>
-              <w:jc w:val="left"/>
-              <w:rPr>
-                <w:color w:val="000000"/>
-                <w:sz w:val="28"/>
-                <w:szCs w:val="28"/>
-              </w:rPr>
-            </w:pPr>
-            <w:r>
-              <w:rPr>
-                <w:sz w:val="28"/>
-                <w:szCs w:val="28"/>
-                <w:rtl w:val="0"/>
-              </w:rPr>
-              <w:t xml:space="preserve">БП</w:t>
-            </w:r>
-            <w:r>
-              <w:rPr>
-                <w:rtl w:val="0"/>
-              </w:rPr>
-            </w:r>
-          </w:p>
-        </w:tc>
-        <w:tc>
-          <w:tcPr>
-            <w:shd w:fill="ffffff" w:val="clear"/>
-          </w:tcPr>
-          <w:p>
-            <w:pPr>
-              <w:jc w:val="left"/>
-              <w:rPr>
-                <w:color w:val="000000"/>
-                <w:sz w:val="28"/>
-                <w:szCs w:val="28"/>
-              </w:rPr>
-            </w:pPr>
-            <w:r>
-              <w:rPr>
-                <w:color w:val="000000"/>
-                <w:sz w:val="28"/>
-                <w:szCs w:val="28"/>
-                <w:rtl w:val="0"/>
-              </w:rPr>
-              <w:t xml:space="preserve">Общедоступная информационная система Городские услуги</w:t>
-            </w:r>
-          </w:p>
-        </w:tc>
-      </w:tr>
-      <w:tr>
-        <w:trPr>
-          <w:cantSplit w:val="0"/>
-          <w:trHeight w:val="375" w:hRule="atLeast"/>
-          <w:tblHeader w:val="0"/>
-        </w:trPr>
-        <w:tc>
-          <w:tcPr>
-            <w:shd w:fill="auto" w:val="clear"/>
-          </w:tcPr>
-          <w:p>
-            <w:pPr>
-              <w:jc w:val="left"/>
-              <w:rPr>
-                <w:color w:val="000000"/>
-                <w:sz w:val="28"/>
-                <w:szCs w:val="28"/>
-              </w:rPr>
-            </w:pPr>
-            <w:r>
-              <w:rPr>
-                <w:color w:val="000000"/>
-                <w:sz w:val="28"/>
-                <w:szCs w:val="28"/>
-                <w:rtl w:val="0"/>
-              </w:rPr>
-              <w:t xml:space="preserve">СМБ</w:t>
-            </w:r>
-          </w:p>
-        </w:tc>
-        <w:tc>
-          <w:tcPr>
-            <w:shd w:fill="ffffff" w:val="clear"/>
-          </w:tcPr>
-          <w:p>
-            <w:pPr>
-              <w:jc w:val="left"/>
-              <w:rPr>
-                <w:color w:val="000000"/>
-                <w:sz w:val="28"/>
-                <w:szCs w:val="28"/>
-              </w:rPr>
-            </w:pPr>
-            <w:r>
-              <w:rPr>
-                <w:color w:val="000000"/>
-                <w:sz w:val="28"/>
-                <w:szCs w:val="28"/>
-                <w:rtl w:val="0"/>
-              </w:rPr>
-              <w:t xml:space="preserve">Субъекты малого и среднего бизнеса</w:t>
-            </w:r>
-          </w:p>
-        </w:tc>
-      </w:tr>
-      <w:tr>
-        <w:trPr>
-          <w:cantSplit w:val="0"/>
-          <w:trHeight w:val="375" w:hRule="atLeast"/>
-          <w:tblHeader w:val="0"/>
-        </w:trPr>
-        <w:tc>
-          <w:tcPr>
-            <w:shd w:fill="auto" w:val="clear"/>
-          </w:tcPr>
-          <w:p>
-            <w:pPr>
-              <w:jc w:val="left"/>
-              <w:rPr>
-                <w:color w:val="000000"/>
-                <w:sz w:val="28"/>
-                <w:szCs w:val="28"/>
-              </w:rPr>
-            </w:pPr>
-            <w:r>
-              <w:rPr>
-                <w:color w:val="000000"/>
-                <w:sz w:val="28"/>
-                <w:szCs w:val="28"/>
-                <w:rtl w:val="0"/>
-              </w:rPr>
-              <w:t xml:space="preserve">СНиП</w:t>
-            </w:r>
-          </w:p>
-        </w:tc>
-        <w:tc>
-          <w:tcPr>
-            <w:shd w:fill="auto" w:val="clear"/>
-          </w:tcPr>
-          <w:p>
-            <w:pPr>
-              <w:jc w:val="left"/>
-              <w:rPr>
-                <w:color w:val="000000"/>
-                <w:sz w:val="28"/>
-                <w:szCs w:val="28"/>
-              </w:rPr>
-            </w:pPr>
-            <w:r>
-              <w:rPr>
-                <w:color w:val="000000"/>
-                <w:sz w:val="28"/>
-                <w:szCs w:val="28"/>
-                <w:rtl w:val="0"/>
-              </w:rPr>
-              <w:t xml:space="preserve">Строительные нормы и правила</w:t>
-            </w:r>
-          </w:p>
-        </w:tc>
-      </w:tr>
-      <w:tr>
-        <w:trPr>
-          <w:cantSplit w:val="0"/>
           <w:trHeight w:val="375" w:hRule="atLeast"/>
           <w:tblHeader w:val="0"/>
         </w:trPr>
@@ -23311,171 +21110,6 @@
                 <w:szCs w:val="28"/>
                 <w:rtl w:val="0"/>
               </w:rPr>
-              <w:t xml:space="preserve">ФЗ</w:t>
-            </w:r>
-          </w:p>
-        </w:tc>
-        <w:tc>
-          <w:tcPr>
-            <w:shd w:fill="auto" w:val="clear"/>
-          </w:tcPr>
-          <w:p>
-            <w:pPr>
-              <w:jc w:val="left"/>
-              <w:rPr>
-                <w:color w:val="000000"/>
-                <w:sz w:val="28"/>
-                <w:szCs w:val="28"/>
-              </w:rPr>
-            </w:pPr>
-            <w:r>
-              <w:rPr>
-                <w:color w:val="000000"/>
-                <w:sz w:val="28"/>
-                <w:szCs w:val="28"/>
-                <w:rtl w:val="0"/>
-              </w:rPr>
-              <w:t xml:space="preserve">Федеральный закон</w:t>
-            </w:r>
-          </w:p>
-        </w:tc>
-      </w:tr>
-      <w:tr>
-        <w:trPr>
-          <w:cantSplit w:val="0"/>
-          <w:trHeight w:val="375" w:hRule="atLeast"/>
-          <w:tblHeader w:val="0"/>
-        </w:trPr>
-        <w:tc>
-          <w:tcPr>
-            <w:shd w:fill="ffffff" w:val="clear"/>
-          </w:tcPr>
-          <w:p>
-            <w:pPr>
-              <w:jc w:val="left"/>
-              <w:rPr>
-                <w:color w:val="000000"/>
-                <w:sz w:val="28"/>
-                <w:szCs w:val="28"/>
-              </w:rPr>
-            </w:pPr>
-            <w:r>
-              <w:rPr>
-                <w:color w:val="000000"/>
-                <w:sz w:val="28"/>
-                <w:szCs w:val="28"/>
-                <w:rtl w:val="0"/>
-              </w:rPr>
-              <w:t xml:space="preserve">ЦОД</w:t>
-            </w:r>
-          </w:p>
-        </w:tc>
-        <w:tc>
-          <w:tcPr>
-            <w:shd w:fill="ffffff" w:val="clear"/>
-          </w:tcPr>
-          <w:p>
-            <w:pPr>
-              <w:jc w:val="left"/>
-              <w:rPr>
-                <w:color w:val="000000"/>
-                <w:sz w:val="28"/>
-                <w:szCs w:val="28"/>
-              </w:rPr>
-            </w:pPr>
-            <w:r>
-              <w:rPr>
-                <w:color w:val="000000"/>
-                <w:sz w:val="28"/>
-                <w:szCs w:val="28"/>
-                <w:rtl w:val="0"/>
-              </w:rPr>
-              <w:t xml:space="preserve">Центр обработки данных</w:t>
-            </w:r>
-          </w:p>
-        </w:tc>
-      </w:tr>
-      <w:tr>
-        <w:trPr>
-          <w:cantSplit w:val="0"/>
-          <w:trHeight w:val="375" w:hRule="atLeast"/>
-          <w:tblHeader w:val="0"/>
-        </w:trPr>
-        <w:tc>
-          <w:tcPr>
-            <w:shd w:fill="auto" w:val="clear"/>
-          </w:tcPr>
-          <w:p>
-            <w:pPr>
-              <w:jc w:val="left"/>
-              <w:rPr>
-                <w:color w:val="000000"/>
-                <w:sz w:val="28"/>
-                <w:szCs w:val="28"/>
-              </w:rPr>
-            </w:pPr>
-            <w:r>
-              <w:rPr>
-                <w:color w:val="000000"/>
-                <w:sz w:val="28"/>
-                <w:szCs w:val="28"/>
-                <w:rtl w:val="0"/>
-              </w:rPr>
-              <w:t xml:space="preserve">ЦПУ</w:t>
-            </w:r>
-          </w:p>
-        </w:tc>
-        <w:tc>
-          <w:tcPr>
-            <w:shd w:fill="ffffff" w:val="clear"/>
-          </w:tcPr>
-          <w:p>
-            <w:pPr>
-              <w:jc w:val="left"/>
-              <w:rPr>
-                <w:color w:val="000000"/>
-                <w:sz w:val="28"/>
-                <w:szCs w:val="28"/>
-              </w:rPr>
-            </w:pPr>
-            <w:r>
-              <w:rPr>
-                <w:color w:val="000000"/>
-                <w:sz w:val="28"/>
-                <w:szCs w:val="28"/>
-                <w:rtl w:val="0"/>
-              </w:rPr>
-              <w:t xml:space="preserve">Центральное процессорное устройство</w:t>
-            </w:r>
-          </w:p>
-        </w:tc>
-      </w:tr>
-      <w:tr>
-        <w:trPr>
-          <w:cantSplit w:val="0"/>
-          <w:trHeight w:val="375" w:hRule="atLeast"/>
-          <w:tblHeader w:val="0"/>
-        </w:trPr>
-        <w:tc>
-          <w:tcPr>
-            <w:shd w:fill="auto" w:val="clear"/>
-          </w:tcPr>
-          <w:p>
-            <w:pPr>
-              <w:jc w:val="left"/>
-              <w:rPr>
-                <w:color w:val="000000"/>
-                <w:sz w:val="28"/>
-                <w:szCs w:val="28"/>
-              </w:rPr>
-            </w:pPr>
-            <w:r>
-              <w:rPr>
-                <w:color w:val="000000"/>
-                <w:sz w:val="28"/>
-                <w:szCs w:val="28"/>
-                <w:rtl w:val="0"/>
-              </w:rPr>
               <w:t xml:space="preserve">ЧТЗ</w:t>
             </w:r>
           </w:p>
@@ -23501,61 +21135,6 @@
                 <w:rtl w:val="0"/>
               </w:rPr>
               <w:t xml:space="preserve">Частное техническое задание</w:t>
-            </w:r>
-          </w:p>
-        </w:tc>
-      </w:tr>
-      <w:tr>
-        <w:trPr>
-          <w:cantSplit w:val="0"/>
-          <w:trHeight w:val="375" w:hRule="atLeast"/>
-          <w:tblHeader w:val="0"/>
-        </w:trPr>
-        <w:tc>
-          <w:tcPr>
-            <w:shd w:fill="auto" w:val="clear"/>
-          </w:tcPr>
-          <w:p>
-            <w:pPr>
-              <w:jc w:val="left"/>
-              <w:rPr>
-                <w:color w:val="000000"/>
-                <w:sz w:val="28"/>
-                <w:szCs w:val="28"/>
-              </w:rPr>
-            </w:pPr>
-            <w:r>
-              <w:rPr>
-                <w:color w:val="000000"/>
-                <w:sz w:val="28"/>
-                <w:szCs w:val="28"/>
-                <w:rtl w:val="0"/>
-              </w:rPr>
-              <w:t xml:space="preserve">ЭТП</w:t>
-            </w:r>
-          </w:p>
-        </w:tc>
-        <w:tc>
-          <w:tcPr>
-            <w:shd w:fill="auto" w:val="clear"/>
-          </w:tcPr>
-          <w:p>
-            <w:pPr>
-              <w:jc w:val="left"/>
-              <w:rPr>
-                <w:color w:val="000000"/>
-                <w:sz w:val="28"/>
-                <w:szCs w:val="28"/>
-              </w:rPr>
-            </w:pPr>
-            <w:r>
-              <w:rPr>
-                <w:color w:val="000000"/>
-                <w:sz w:val="28"/>
-                <w:szCs w:val="28"/>
-                <w:rtl w:val="0"/>
-              </w:rPr>
-              <w:t xml:space="preserve">Электронные торговые площадки</w:t>
             </w:r>
           </w:p>
         </w:tc>
@@ -30929,7 +28508,7 @@
 
 <file path=customXML/item1.xml><?xml version="1.0" encoding="utf-8"?>
 <go:gDocsCustomXmlDataStorage xmlns:go="http://customooxmlschemas.google.com/" xmlns:r="http://schemas.openxmlformats.org/officeDocument/2006/relationships" uri="GoogleDocsCustomDataVersion2">
-  <go:docsCustomData xmlns:go="http://customooxmlschemas.google.com/" roundtripDataSignature="AMtx7mjMgpazQ4ng+RlDd2wx3Zxo/YpeFg==">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</go:docsCustomData>
+  <go:docsCustomData xmlns:go="http://customooxmlschemas.google.com/" roundtripDataSignature="AMtx7mgmDwh4LDtUEKZXrKaCu4o/IGiIrg==">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</go:docsCustomData>
 </go:gDocsCustomXmlDataStorage>
 </file>
 

</xml_diff>